<commit_message>
end of day speed skating updates
</commit_message>
<xml_diff>
--- a/gacass21/Speed Skating/Module/Speed_Skating_worksheet ans.docx
+++ b/gacass21/Speed Skating/Module/Speed_Skating_worksheet ans.docx
@@ -3245,6 +3245,96 @@
           <w:rFonts w:ascii="Calibri" w:hAnsi="Calibri" w:cs="Calibri"/>
           <w:color w:val="FF0000"/>
         </w:rPr>
+        <w:t xml:space="preserve"> (7.21 – 7.15)/0.729 = 0.0823, Lap 3: (8.00 – 8.95)/2.536 = -</w:t>
+      </w:r>
+      <w:r>
+        <w:rPr>
+          <w:rFonts w:ascii="Calibri" w:hAnsi="Calibri" w:cs="Calibri"/>
+          <w:color w:val="FF0000"/>
+        </w:rPr>
+        <w:t>0.</w:t>
+      </w:r>
+      <w:r>
+        <w:rPr>
+          <w:rFonts w:ascii="Calibri" w:hAnsi="Calibri" w:cs="Calibri"/>
+          <w:color w:val="FF0000"/>
+        </w:rPr>
+        <w:t xml:space="preserve">3746, </w:t>
+      </w:r>
+    </w:p>
+    <w:p>
+      <w:pPr>
+        <w:rPr>
+          <w:rFonts w:ascii="Calibri" w:hAnsi="Calibri" w:cs="Calibri"/>
+          <w:color w:val="FF0000"/>
+        </w:rPr>
+      </w:pPr>
+      <w:r>
+        <w:rPr>
+          <w:rFonts w:ascii="Calibri" w:hAnsi="Calibri" w:cs="Calibri"/>
+          <w:color w:val="FF0000"/>
+        </w:rPr>
+        <w:t>Lap 5: (8.46 – 9.55)/3.157 = -</w:t>
+      </w:r>
+      <w:r>
+        <w:rPr>
+          <w:rFonts w:ascii="Calibri" w:hAnsi="Calibri" w:cs="Calibri"/>
+          <w:color w:val="FF0000"/>
+        </w:rPr>
+        <w:t>0.3</w:t>
+      </w:r>
+      <w:r>
+        <w:rPr>
+          <w:rFonts w:ascii="Calibri" w:hAnsi="Calibri" w:cs="Calibri"/>
+          <w:color w:val="FF0000"/>
+        </w:rPr>
+        <w:t>453, Lap 3 has the lowest/highest z-score</w:t>
+      </w:r>
+    </w:p>
+    <w:p>
+      <w:pPr>
+        <w:rPr>
+          <w:rFonts w:ascii="Calibri" w:hAnsi="Calibri" w:cs="Calibri"/>
+          <w:color w:val="FF0000"/>
+        </w:rPr>
+      </w:pPr>
+    </w:p>
+    <w:p>
+      <w:pPr>
+        <w:rPr>
+          <w:rFonts w:ascii="Calibri" w:hAnsi="Calibri" w:cs="Calibri"/>
+          <w:color w:val="FF0000"/>
+        </w:rPr>
+      </w:pPr>
+      <w:r>
+        <w:rPr>
+          <w:rFonts w:ascii="Calibri" w:hAnsi="Calibri" w:cs="Calibri"/>
+          <w:color w:val="FF0000"/>
+        </w:rPr>
+        <w:t xml:space="preserve">Wu Dajing: Lap 1: </w:t>
+      </w:r>
+      <w:r>
+        <w:rPr>
+          <w:rFonts w:ascii="Calibri" w:hAnsi="Calibri" w:cs="Calibri"/>
+          <w:color w:val="FF0000"/>
+        </w:rPr>
+        <w:t xml:space="preserve">(6.72 – 7.15)/0.729 = </w:t>
+      </w:r>
+      <w:r>
+        <w:rPr>
+          <w:rFonts w:ascii="Calibri" w:hAnsi="Calibri" w:cs="Calibri"/>
+          <w:color w:val="FF0000"/>
+        </w:rPr>
+        <w:t>-</w:t>
+      </w:r>
+      <w:r>
+        <w:rPr>
+          <w:rFonts w:ascii="Calibri" w:hAnsi="Calibri" w:cs="Calibri"/>
+          <w:color w:val="FF0000"/>
+        </w:rPr>
+        <w:t>0.</w:t>
+      </w:r>
+      <w:r>
         <w:t xml:space="preserve"> </w:t>
       </w:r>
       <w:r>
@@ -3252,49 +3342,14 @@
           <w:rFonts w:ascii="Calibri" w:hAnsi="Calibri" w:cs="Calibri"/>
           <w:color w:val="FF0000"/>
         </w:rPr>
-        <w:t>(7.</w:t>
-      </w:r>
-      <w:r>
-        <w:rPr>
-          <w:rFonts w:ascii="Calibri" w:hAnsi="Calibri" w:cs="Calibri"/>
-          <w:color w:val="FF0000"/>
-        </w:rPr>
-        <w:t>21</w:t>
-      </w:r>
-      <w:r>
-        <w:rPr>
-          <w:rFonts w:ascii="Calibri" w:hAnsi="Calibri" w:cs="Calibri"/>
-          <w:color w:val="FF0000"/>
-        </w:rPr>
-        <w:t xml:space="preserve"> – 7.15)/0.729 = </w:t>
-      </w:r>
-      <w:r>
-        <w:rPr>
-          <w:rFonts w:ascii="Calibri" w:hAnsi="Calibri" w:cs="Calibri"/>
-          <w:color w:val="FF0000"/>
-        </w:rPr>
-        <w:t>0.0823</w:t>
-      </w:r>
-      <w:r>
-        <w:rPr>
-          <w:rFonts w:ascii="Calibri" w:hAnsi="Calibri" w:cs="Calibri"/>
-          <w:color w:val="FF0000"/>
-        </w:rPr>
-        <w:t>, Lap 3: (8</w:t>
-      </w:r>
-      <w:r>
-        <w:rPr>
-          <w:rFonts w:ascii="Calibri" w:hAnsi="Calibri" w:cs="Calibri"/>
-          <w:color w:val="FF0000"/>
-        </w:rPr>
-        <w:t>.00</w:t>
-      </w:r>
-      <w:r>
-        <w:rPr>
-          <w:rFonts w:ascii="Calibri" w:hAnsi="Calibri" w:cs="Calibri"/>
-          <w:color w:val="FF0000"/>
-        </w:rPr>
-        <w:t xml:space="preserve"> – 8.95)/2.536 = </w:t>
+        <w:t>5898</w:t>
+      </w:r>
+      <w:r>
+        <w:rPr>
+          <w:rFonts w:ascii="Calibri" w:hAnsi="Calibri" w:cs="Calibri"/>
+          <w:color w:val="FF0000"/>
+        </w:rPr>
+        <w:t xml:space="preserve">, Lap 3: (8.23 – 8.95)/2.536 = </w:t>
       </w:r>
       <w:r>
         <w:rPr>
@@ -3311,11 +3366,14 @@
         <w:t>0.</w:t>
       </w:r>
       <w:r>
-        <w:rPr>
-          <w:rFonts w:ascii="Calibri" w:hAnsi="Calibri" w:cs="Calibri"/>
-          <w:color w:val="FF0000"/>
-        </w:rPr>
-        <w:t>3746</w:t>
+        <w:t xml:space="preserve"> </w:t>
+      </w:r>
+      <w:r>
+        <w:rPr>
+          <w:rFonts w:ascii="Calibri" w:hAnsi="Calibri" w:cs="Calibri"/>
+          <w:color w:val="FF0000"/>
+        </w:rPr>
+        <w:t>2839</w:t>
       </w:r>
       <w:r>
         <w:rPr>
@@ -3337,205 +3395,7 @@
           <w:rFonts w:ascii="Calibri" w:hAnsi="Calibri" w:cs="Calibri"/>
           <w:color w:val="FF0000"/>
         </w:rPr>
-        <w:t>Lap 5: (8.</w:t>
-      </w:r>
-      <w:r>
-        <w:rPr>
-          <w:rFonts w:ascii="Calibri" w:hAnsi="Calibri" w:cs="Calibri"/>
-          <w:color w:val="FF0000"/>
-        </w:rPr>
-        <w:t>46</w:t>
-      </w:r>
-      <w:r>
-        <w:rPr>
-          <w:rFonts w:ascii="Calibri" w:hAnsi="Calibri" w:cs="Calibri"/>
-          <w:color w:val="FF0000"/>
-        </w:rPr>
-        <w:t xml:space="preserve"> – 9.55)/3.15</w:t>
-      </w:r>
-      <w:r>
-        <w:rPr>
-          <w:rFonts w:ascii="Calibri" w:hAnsi="Calibri" w:cs="Calibri"/>
-          <w:color w:val="FF0000"/>
-        </w:rPr>
-        <w:t>7</w:t>
-      </w:r>
-      <w:r>
-        <w:rPr>
-          <w:rFonts w:ascii="Calibri" w:hAnsi="Calibri" w:cs="Calibri"/>
-          <w:color w:val="FF0000"/>
-        </w:rPr>
-        <w:t xml:space="preserve"> = </w:t>
-      </w:r>
-      <w:r>
-        <w:rPr>
-          <w:rFonts w:ascii="Calibri" w:hAnsi="Calibri" w:cs="Calibri"/>
-          <w:color w:val="FF0000"/>
-        </w:rPr>
-        <w:t>-</w:t>
-      </w:r>
-      <w:r>
-        <w:rPr>
-          <w:rFonts w:ascii="Calibri" w:hAnsi="Calibri" w:cs="Calibri"/>
-          <w:color w:val="FF0000"/>
-        </w:rPr>
-        <w:t>0.3</w:t>
-      </w:r>
-      <w:r>
-        <w:rPr>
-          <w:rFonts w:ascii="Calibri" w:hAnsi="Calibri" w:cs="Calibri"/>
-          <w:color w:val="FF0000"/>
-        </w:rPr>
-        <w:t>453, Lap 3 has the lowest/highest z-score</w:t>
-      </w:r>
-    </w:p>
-    <w:p>
-      <w:pPr>
-        <w:rPr>
-          <w:rFonts w:ascii="Calibri" w:hAnsi="Calibri" w:cs="Calibri"/>
-          <w:color w:val="FF0000"/>
-        </w:rPr>
-      </w:pPr>
-    </w:p>
-    <w:p>
-      <w:pPr>
-        <w:rPr>
-          <w:rFonts w:ascii="Calibri" w:hAnsi="Calibri" w:cs="Calibri"/>
-          <w:color w:val="FF0000"/>
-        </w:rPr>
-      </w:pPr>
-      <w:r>
-        <w:rPr>
-          <w:rFonts w:ascii="Calibri" w:hAnsi="Calibri" w:cs="Calibri"/>
-          <w:color w:val="FF0000"/>
-        </w:rPr>
-        <w:t xml:space="preserve">Wu Dajing: Lap 1: </w:t>
-      </w:r>
-      <w:r>
-        <w:rPr>
-          <w:rFonts w:ascii="Calibri" w:hAnsi="Calibri" w:cs="Calibri"/>
-          <w:color w:val="FF0000"/>
-        </w:rPr>
-        <w:t>(</w:t>
-      </w:r>
-      <w:r>
-        <w:rPr>
-          <w:rFonts w:ascii="Calibri" w:hAnsi="Calibri" w:cs="Calibri"/>
-          <w:color w:val="FF0000"/>
-        </w:rPr>
-        <w:t>6.72</w:t>
-      </w:r>
-      <w:r>
-        <w:rPr>
-          <w:rFonts w:ascii="Calibri" w:hAnsi="Calibri" w:cs="Calibri"/>
-          <w:color w:val="FF0000"/>
-        </w:rPr>
-        <w:t xml:space="preserve"> – 7.15)/0.729 = </w:t>
-      </w:r>
-      <w:r>
-        <w:rPr>
-          <w:rFonts w:ascii="Calibri" w:hAnsi="Calibri" w:cs="Calibri"/>
-          <w:color w:val="FF0000"/>
-        </w:rPr>
-        <w:t>-</w:t>
-      </w:r>
-      <w:r>
-        <w:rPr>
-          <w:rFonts w:ascii="Calibri" w:hAnsi="Calibri" w:cs="Calibri"/>
-          <w:color w:val="FF0000"/>
-        </w:rPr>
-        <w:t>0.</w:t>
-      </w:r>
-      <w:r>
-        <w:t xml:space="preserve"> </w:t>
-      </w:r>
-      <w:r>
-        <w:rPr>
-          <w:rFonts w:ascii="Calibri" w:hAnsi="Calibri" w:cs="Calibri"/>
-          <w:color w:val="FF0000"/>
-        </w:rPr>
-        <w:t>5898</w:t>
-      </w:r>
-      <w:r>
-        <w:rPr>
-          <w:rFonts w:ascii="Calibri" w:hAnsi="Calibri" w:cs="Calibri"/>
-          <w:color w:val="FF0000"/>
-        </w:rPr>
-        <w:t>, Lap 3: (8.</w:t>
-      </w:r>
-      <w:r>
-        <w:rPr>
-          <w:rFonts w:ascii="Calibri" w:hAnsi="Calibri" w:cs="Calibri"/>
-          <w:color w:val="FF0000"/>
-        </w:rPr>
-        <w:t>23</w:t>
-      </w:r>
-      <w:r>
-        <w:rPr>
-          <w:rFonts w:ascii="Calibri" w:hAnsi="Calibri" w:cs="Calibri"/>
-          <w:color w:val="FF0000"/>
-        </w:rPr>
-        <w:t xml:space="preserve"> – 8.95)/2.536 = </w:t>
-      </w:r>
-      <w:r>
-        <w:rPr>
-          <w:rFonts w:ascii="Calibri" w:hAnsi="Calibri" w:cs="Calibri"/>
-          <w:color w:val="FF0000"/>
-        </w:rPr>
-        <w:t>-</w:t>
-      </w:r>
-      <w:r>
-        <w:rPr>
-          <w:rFonts w:ascii="Calibri" w:hAnsi="Calibri" w:cs="Calibri"/>
-          <w:color w:val="FF0000"/>
-        </w:rPr>
-        <w:t>0.</w:t>
-      </w:r>
-      <w:r>
-        <w:t xml:space="preserve"> </w:t>
-      </w:r>
-      <w:r>
-        <w:rPr>
-          <w:rFonts w:ascii="Calibri" w:hAnsi="Calibri" w:cs="Calibri"/>
-          <w:color w:val="FF0000"/>
-        </w:rPr>
-        <w:t>2839</w:t>
-      </w:r>
-      <w:r>
-        <w:rPr>
-          <w:rFonts w:ascii="Calibri" w:hAnsi="Calibri" w:cs="Calibri"/>
-          <w:color w:val="FF0000"/>
-        </w:rPr>
-        <w:t xml:space="preserve">, </w:t>
-      </w:r>
-    </w:p>
-    <w:p>
-      <w:pPr>
-        <w:rPr>
-          <w:rFonts w:ascii="Calibri" w:hAnsi="Calibri" w:cs="Calibri"/>
-          <w:color w:val="FF0000"/>
-        </w:rPr>
-      </w:pPr>
-      <w:r>
-        <w:rPr>
-          <w:rFonts w:ascii="Calibri" w:hAnsi="Calibri" w:cs="Calibri"/>
-          <w:color w:val="FF0000"/>
-        </w:rPr>
-        <w:t>Lap 5: (8.</w:t>
-      </w:r>
-      <w:r>
-        <w:rPr>
-          <w:rFonts w:ascii="Calibri" w:hAnsi="Calibri" w:cs="Calibri"/>
-          <w:color w:val="FF0000"/>
-        </w:rPr>
-        <w:t>64</w:t>
-      </w:r>
-      <w:r>
-        <w:rPr>
-          <w:rFonts w:ascii="Calibri" w:hAnsi="Calibri" w:cs="Calibri"/>
-          <w:color w:val="FF0000"/>
-        </w:rPr>
-        <w:t xml:space="preserve"> – 9.55)/3.157 = </w:t>
+        <w:t xml:space="preserve">Lap 5: (8.64 – 9.55)/3.157 = </w:t>
       </w:r>
       <w:r>
         <w:rPr>
@@ -3656,14 +3516,7 @@
           <w:rFonts w:ascii="Calibri" w:hAnsi="Calibri" w:cs="Calibri"/>
           <w:color w:val="FF0000"/>
         </w:rPr>
-        <w:t xml:space="preserve">Overall Time: </w:t>
-      </w:r>
-      <w:r>
-        <w:rPr>
-          <w:rFonts w:ascii="Calibri" w:hAnsi="Calibri" w:cs="Calibri"/>
-          <w:color w:val="FF0000"/>
-        </w:rPr>
-        <w:t>43.14 + 1.5(1.58) = 45.51</w:t>
+        <w:t>Overall Time: 43.14 + 1.5(1.58) = 45.51</w:t>
       </w:r>
       <w:r>
         <w:rPr>
@@ -3831,6 +3684,139 @@
           <w:color w:val="FF0000"/>
         </w:rPr>
         <w:t>The lap 5 time of 10.49s would be considered an outlier as the time is more than 1.5 IQR’s above Q3.</w:t>
+      </w:r>
+    </w:p>
+    <w:p>
+      <w:pPr>
+        <w:ind w:left="360"/>
+        <w:rPr>
+          <w:rFonts w:ascii="Calibri" w:hAnsi="Calibri" w:cs="Calibri"/>
+          <w:color w:val="FF0000"/>
+        </w:rPr>
+      </w:pPr>
+    </w:p>
+    <w:p>
+      <w:pPr>
+        <w:pStyle w:val="ListParagraph"/>
+        <w:numPr>
+          <w:ilvl w:val="0"/>
+          <w:numId w:val="1"/>
+        </w:numPr>
+        <w:rPr>
+          <w:rFonts w:ascii="Calibri" w:hAnsi="Calibri" w:cs="Calibri"/>
+        </w:rPr>
+      </w:pPr>
+      <w:r>
+        <w:rPr>
+          <w:rFonts w:ascii="Calibri" w:hAnsi="Calibri" w:cs="Calibri"/>
+        </w:rPr>
+        <w:t xml:space="preserve">Despite having the best lap performance </w:t>
+      </w:r>
+      <w:r>
+        <w:rPr>
+          <w:rFonts w:ascii="Calibri" w:hAnsi="Calibri" w:cs="Calibri"/>
+        </w:rPr>
+        <w:t>in the data set, Shaolin Sandor Liu</w:t>
+      </w:r>
+      <w:r>
+        <w:rPr>
+          <w:rFonts w:ascii="Calibri" w:hAnsi="Calibri" w:cs="Calibri"/>
+        </w:rPr>
+        <w:t xml:space="preserve"> started and finished his race in 4</w:t>
+      </w:r>
+      <w:r>
+        <w:rPr>
+          <w:rFonts w:ascii="Calibri" w:hAnsi="Calibri" w:cs="Calibri"/>
+          <w:vertAlign w:val="superscript"/>
+        </w:rPr>
+        <w:t>th</w:t>
+      </w:r>
+      <w:r>
+        <w:rPr>
+          <w:rFonts w:ascii="Calibri" w:hAnsi="Calibri" w:cs="Calibri"/>
+        </w:rPr>
+        <w:t xml:space="preserve"> place. Based on this, and comparing his time to the other notable performances, which lap </w:t>
+      </w:r>
+      <w:proofErr w:type="gramStart"/>
+      <w:r>
+        <w:rPr>
+          <w:rFonts w:ascii="Calibri" w:hAnsi="Calibri" w:cs="Calibri"/>
+        </w:rPr>
+        <w:t>appear</w:t>
+      </w:r>
+      <w:proofErr w:type="gramEnd"/>
+      <w:r>
+        <w:rPr>
+          <w:rFonts w:ascii="Calibri" w:hAnsi="Calibri" w:cs="Calibri"/>
+        </w:rPr>
+        <w:t xml:space="preserve"> to hold the most significance for placement? Where does </w:t>
+      </w:r>
+      <w:r>
+        <w:rPr>
+          <w:rFonts w:ascii="Calibri" w:hAnsi="Calibri" w:cs="Calibri"/>
+        </w:rPr>
+        <w:t>Shaolin Sandor Liu</w:t>
+      </w:r>
+      <w:r>
+        <w:rPr>
+          <w:rFonts w:ascii="Calibri" w:hAnsi="Calibri" w:cs="Calibri"/>
+        </w:rPr>
+        <w:t xml:space="preserve"> </w:t>
+      </w:r>
+      <w:proofErr w:type="gramStart"/>
+      <w:r>
+        <w:rPr>
+          <w:rFonts w:ascii="Calibri" w:hAnsi="Calibri" w:cs="Calibri"/>
+        </w:rPr>
+        <w:t>compared</w:t>
+      </w:r>
+      <w:proofErr w:type="gramEnd"/>
+      <w:r>
+        <w:rPr>
+          <w:rFonts w:ascii="Calibri" w:hAnsi="Calibri" w:cs="Calibri"/>
+        </w:rPr>
+        <w:t xml:space="preserve"> to the mean time for this lap?</w:t>
+      </w:r>
+    </w:p>
+    <w:p>
+      <w:pPr>
+        <w:ind w:left="360"/>
+        <w:rPr>
+          <w:rFonts w:ascii="Calibri" w:hAnsi="Calibri" w:cs="Calibri"/>
+          <w:color w:val="FF0000"/>
+        </w:rPr>
+      </w:pPr>
+    </w:p>
+    <w:p>
+      <w:pPr>
+        <w:ind w:left="360"/>
+        <w:rPr>
+          <w:rFonts w:ascii="Calibri" w:hAnsi="Calibri" w:cs="Calibri"/>
+          <w:color w:val="FF0000"/>
+        </w:rPr>
+      </w:pPr>
+      <w:r>
+        <w:rPr>
+          <w:rFonts w:ascii="Calibri" w:hAnsi="Calibri" w:cs="Calibri"/>
+          <w:color w:val="FF0000"/>
+        </w:rPr>
+        <w:t xml:space="preserve">It appears that Shaolin Sandor Liu started slower than the other performances. His lap 1 time is significantly slower than those of the others. His time is the only one </w:t>
+      </w:r>
+      <w:proofErr w:type="gramStart"/>
+      <w:r>
+        <w:rPr>
+          <w:rFonts w:ascii="Calibri" w:hAnsi="Calibri" w:cs="Calibri"/>
+          <w:color w:val="FF0000"/>
+        </w:rPr>
+        <w:t>in</w:t>
+      </w:r>
+      <w:proofErr w:type="gramEnd"/>
+      <w:r>
+        <w:rPr>
+          <w:rFonts w:ascii="Calibri" w:hAnsi="Calibri" w:cs="Calibri"/>
+          <w:color w:val="FF0000"/>
+        </w:rPr>
+        <w:t xml:space="preserve"> the table that falls above the mean for that lap time. Lap 1 is imperative for skaters to get positioning and the inside of the turns in the 500m races as they are short enough that fatigue is not as much of an issue like in some longer distances.</w:t>
       </w:r>
     </w:p>
     <w:sectPr>

</xml_diff>

<commit_message>
speed skating and ultimate updates
</commit_message>
<xml_diff>
--- a/gacass21/Speed Skating/Module/Speed_Skating_worksheet ans.docx
+++ b/gacass21/Speed Skating/Module/Speed_Skating_worksheet ans.docx
@@ -58,7 +58,57 @@
           <w:sz w:val="24"/>
           <w:szCs w:val="24"/>
         </w:rPr>
-        <w:t xml:space="preserve"> at the World Championships, World Cup, European Championships, and Olympic Games. This data set looks at 500m races where athletes try to complete 4.5 laps ahead of their competitors. Athletes tend to be crowded together competing for space on the track on every turn leading to exciting races and dangerous crashes. </w:t>
+        <w:t xml:space="preserve"> at the World Championships, World Cup, European Championships, and Olympic Games. This data set looks at 500m races where athletes try to complete 4.5 laps ahead of their competitors. </w:t>
+      </w:r>
+      <w:r>
+        <w:rPr>
+          <w:rFonts w:ascii="Calibri" w:hAnsi="Calibri" w:cs="Calibri"/>
+          <w:sz w:val="24"/>
+          <w:szCs w:val="24"/>
+        </w:rPr>
+        <w:t>The first lap of each race is half of a revolution around the track, followed by 4 full</w:t>
+      </w:r>
+      <w:r>
+        <w:rPr>
+          <w:rFonts w:ascii="Calibri" w:hAnsi="Calibri" w:cs="Calibri"/>
+          <w:sz w:val="24"/>
+          <w:szCs w:val="24"/>
+        </w:rPr>
+        <w:t xml:space="preserve"> laps</w:t>
+      </w:r>
+      <w:r>
+        <w:rPr>
+          <w:rFonts w:ascii="Calibri" w:hAnsi="Calibri" w:cs="Calibri"/>
+          <w:sz w:val="24"/>
+          <w:szCs w:val="24"/>
+        </w:rPr>
+        <w:t>.</w:t>
+      </w:r>
+      <w:r>
+        <w:rPr>
+          <w:rFonts w:ascii="Calibri" w:hAnsi="Calibri" w:cs="Calibri"/>
+          <w:sz w:val="24"/>
+          <w:szCs w:val="24"/>
+        </w:rPr>
+        <w:t xml:space="preserve"> </w:t>
+      </w:r>
+      <w:proofErr w:type="gramStart"/>
+      <w:r>
+        <w:rPr>
+          <w:rFonts w:ascii="Calibri" w:hAnsi="Calibri" w:cs="Calibri"/>
+          <w:sz w:val="24"/>
+          <w:szCs w:val="24"/>
+        </w:rPr>
+        <w:t>Athletes</w:t>
+      </w:r>
+      <w:proofErr w:type="gramEnd"/>
+      <w:r>
+        <w:rPr>
+          <w:rFonts w:ascii="Calibri" w:hAnsi="Calibri" w:cs="Calibri"/>
+          <w:sz w:val="24"/>
+          <w:szCs w:val="24"/>
+        </w:rPr>
+        <w:t xml:space="preserve"> tend to be crowded together competing for space on the track on every turn leading to exciting races and dangerous crashes. </w:t>
       </w:r>
     </w:p>
     <w:p>
@@ -445,7 +495,7 @@
                 <w:sz w:val="30"/>
                 <w:szCs w:val="30"/>
               </w:rPr>
-              <w:t>Min</w:t>
+              <w:t>Q1</w:t>
             </w:r>
           </w:p>
         </w:tc>
@@ -468,7 +518,58 @@
                 <w:sz w:val="30"/>
                 <w:szCs w:val="30"/>
               </w:rPr>
-              <w:t>39.94s</w:t>
+              <w:t>41.56s</w:t>
+            </w:r>
+          </w:p>
+        </w:tc>
+      </w:tr>
+      <w:tr>
+        <w:trPr>
+          <w:trHeight w:val="487"/>
+        </w:trPr>
+        <w:tc>
+          <w:tcPr>
+            <w:tcW w:w="1912" w:type="dxa"/>
+          </w:tcPr>
+          <w:p>
+            <w:pPr>
+              <w:jc w:val="center"/>
+              <w:rPr>
+                <w:rFonts w:ascii="Calibri" w:hAnsi="Calibri" w:cs="Calibri"/>
+                <w:sz w:val="30"/>
+                <w:szCs w:val="30"/>
+              </w:rPr>
+            </w:pPr>
+            <w:r>
+              <w:rPr>
+                <w:rFonts w:ascii="Calibri" w:hAnsi="Calibri" w:cs="Calibri"/>
+                <w:sz w:val="30"/>
+                <w:szCs w:val="30"/>
+              </w:rPr>
+              <w:t>Median</w:t>
+            </w:r>
+          </w:p>
+        </w:tc>
+        <w:tc>
+          <w:tcPr>
+            <w:tcW w:w="1912" w:type="dxa"/>
+          </w:tcPr>
+          <w:p>
+            <w:pPr>
+              <w:jc w:val="center"/>
+              <w:rPr>
+                <w:rFonts w:ascii="Calibri" w:hAnsi="Calibri" w:cs="Calibri"/>
+                <w:sz w:val="30"/>
+                <w:szCs w:val="30"/>
+              </w:rPr>
+            </w:pPr>
+            <w:r>
+              <w:rPr>
+                <w:rFonts w:ascii="Calibri" w:hAnsi="Calibri" w:cs="Calibri"/>
+                <w:sz w:val="30"/>
+                <w:szCs w:val="30"/>
+              </w:rPr>
+              <w:t>42.19s</w:t>
             </w:r>
           </w:p>
         </w:tc>
@@ -496,7 +597,7 @@
                 <w:sz w:val="30"/>
                 <w:szCs w:val="30"/>
               </w:rPr>
-              <w:t>Q1</w:t>
+              <w:t>Mean</w:t>
             </w:r>
           </w:p>
         </w:tc>
@@ -519,58 +620,7 @@
                 <w:sz w:val="30"/>
                 <w:szCs w:val="30"/>
               </w:rPr>
-              <w:t>41.56s</w:t>
-            </w:r>
-          </w:p>
-        </w:tc>
-      </w:tr>
-      <w:tr>
-        <w:trPr>
-          <w:trHeight w:val="487"/>
-        </w:trPr>
-        <w:tc>
-          <w:tcPr>
-            <w:tcW w:w="1912" w:type="dxa"/>
-          </w:tcPr>
-          <w:p>
-            <w:pPr>
-              <w:jc w:val="center"/>
-              <w:rPr>
-                <w:rFonts w:ascii="Calibri" w:hAnsi="Calibri" w:cs="Calibri"/>
-                <w:sz w:val="30"/>
-                <w:szCs w:val="30"/>
-              </w:rPr>
-            </w:pPr>
-            <w:r>
-              <w:rPr>
-                <w:rFonts w:ascii="Calibri" w:hAnsi="Calibri" w:cs="Calibri"/>
-                <w:sz w:val="30"/>
-                <w:szCs w:val="30"/>
-              </w:rPr>
-              <w:t>Median</w:t>
-            </w:r>
-          </w:p>
-        </w:tc>
-        <w:tc>
-          <w:tcPr>
-            <w:tcW w:w="1912" w:type="dxa"/>
-          </w:tcPr>
-          <w:p>
-            <w:pPr>
-              <w:jc w:val="center"/>
-              <w:rPr>
-                <w:rFonts w:ascii="Calibri" w:hAnsi="Calibri" w:cs="Calibri"/>
-                <w:sz w:val="30"/>
-                <w:szCs w:val="30"/>
-              </w:rPr>
-            </w:pPr>
-            <w:r>
-              <w:rPr>
-                <w:rFonts w:ascii="Calibri" w:hAnsi="Calibri" w:cs="Calibri"/>
-                <w:sz w:val="30"/>
-                <w:szCs w:val="30"/>
-              </w:rPr>
-              <w:t>42.19s</w:t>
+              <w:t>43.63s</w:t>
             </w:r>
           </w:p>
         </w:tc>
@@ -598,7 +648,7 @@
                 <w:sz w:val="30"/>
                 <w:szCs w:val="30"/>
               </w:rPr>
-              <w:t>Mean</w:t>
+              <w:t>Q3</w:t>
             </w:r>
           </w:p>
         </w:tc>
@@ -621,7 +671,7 @@
                 <w:sz w:val="30"/>
                 <w:szCs w:val="30"/>
               </w:rPr>
-              <w:t>43.63s</w:t>
+              <w:t>43.14s</w:t>
             </w:r>
           </w:p>
         </w:tc>
@@ -649,7 +699,7 @@
                 <w:sz w:val="30"/>
                 <w:szCs w:val="30"/>
               </w:rPr>
-              <w:t>Q3</w:t>
+              <w:t>Min</w:t>
             </w:r>
           </w:p>
         </w:tc>
@@ -672,7 +722,7 @@
                 <w:sz w:val="30"/>
                 <w:szCs w:val="30"/>
               </w:rPr>
-              <w:t>43.14s</w:t>
+              <w:t>39.94s</w:t>
             </w:r>
           </w:p>
         </w:tc>
@@ -775,6 +825,57 @@
                 <w:szCs w:val="30"/>
               </w:rPr>
               <w:t>5.76s</w:t>
+            </w:r>
+          </w:p>
+        </w:tc>
+      </w:tr>
+      <w:tr>
+        <w:trPr>
+          <w:trHeight w:val="465"/>
+        </w:trPr>
+        <w:tc>
+          <w:tcPr>
+            <w:tcW w:w="1912" w:type="dxa"/>
+          </w:tcPr>
+          <w:p>
+            <w:pPr>
+              <w:jc w:val="center"/>
+              <w:rPr>
+                <w:rFonts w:ascii="Calibri" w:hAnsi="Calibri" w:cs="Calibri"/>
+                <w:sz w:val="30"/>
+                <w:szCs w:val="30"/>
+              </w:rPr>
+            </w:pPr>
+            <w:r>
+              <w:rPr>
+                <w:rFonts w:ascii="Calibri" w:hAnsi="Calibri" w:cs="Calibri"/>
+                <w:sz w:val="30"/>
+                <w:szCs w:val="30"/>
+              </w:rPr>
+              <w:t>MAD</w:t>
+            </w:r>
+          </w:p>
+        </w:tc>
+        <w:tc>
+          <w:tcPr>
+            <w:tcW w:w="1912" w:type="dxa"/>
+          </w:tcPr>
+          <w:p>
+            <w:pPr>
+              <w:jc w:val="center"/>
+              <w:rPr>
+                <w:rFonts w:ascii="Calibri" w:hAnsi="Calibri" w:cs="Calibri"/>
+                <w:sz w:val="30"/>
+                <w:szCs w:val="30"/>
+              </w:rPr>
+            </w:pPr>
+            <w:r>
+              <w:rPr>
+                <w:rFonts w:ascii="Calibri" w:hAnsi="Calibri" w:cs="Calibri"/>
+                <w:sz w:val="30"/>
+                <w:szCs w:val="30"/>
+              </w:rPr>
+              <w:t>1.076s</w:t>
             </w:r>
           </w:p>
         </w:tc>
@@ -994,6 +1095,7 @@
           <w:rFonts w:ascii="Calibri" w:hAnsi="Calibri" w:cs="Calibri"/>
           <w:color w:val="FF0000"/>
         </w:rPr>
+        <w:lastRenderedPageBreak/>
         <w:t>Upper Bound = 43.14 + 1.5(1.58) = 45.51</w:t>
       </w:r>
       <w:r>
@@ -1016,7 +1118,6 @@
           <w:rFonts w:ascii="Calibri" w:hAnsi="Calibri" w:cs="Calibri"/>
           <w:color w:val="FF0000"/>
         </w:rPr>
-        <w:lastRenderedPageBreak/>
         <w:t>Arrows in blue on histogram.</w:t>
       </w:r>
     </w:p>
@@ -1063,6 +1164,19 @@
           <w:color w:val="FF0000"/>
         </w:rPr>
         <w:t>No, the minimum time is 39.94s, while the lower bound is 39.19s.</w:t>
+      </w:r>
+    </w:p>
+    <w:p>
+      <w:pPr>
+        <w:rPr>
+          <w:rFonts w:ascii="Calibri" w:hAnsi="Calibri" w:cs="Calibri"/>
+        </w:rPr>
+      </w:pPr>
+      <w:r>
+        <w:rPr>
+          <w:rFonts w:ascii="Calibri" w:hAnsi="Calibri" w:cs="Calibri"/>
+        </w:rPr>
+        <w:t>Below are summary statistics for each individual lap in the data set. A 500m speed skating race is 4.5 laps, so lap 1 is only ½ of the distance of the other laps.</w:t>
       </w:r>
     </w:p>
     <w:tbl>
@@ -1072,10 +1186,12 @@
         <w:tblLook w:val="04A0" w:firstRow="1" w:lastRow="0" w:firstColumn="1" w:lastColumn="0" w:noHBand="0" w:noVBand="1"/>
       </w:tblPr>
       <w:tblGrid>
-        <w:gridCol w:w="1842"/>
-        <w:gridCol w:w="1842"/>
-        <w:gridCol w:w="1843"/>
-        <w:gridCol w:w="1843"/>
+        <w:gridCol w:w="1632"/>
+        <w:gridCol w:w="1592"/>
+        <w:gridCol w:w="1592"/>
+        <w:gridCol w:w="1592"/>
+        <w:gridCol w:w="1350"/>
+        <w:gridCol w:w="1592"/>
       </w:tblGrid>
       <w:tr>
         <w:trPr>
@@ -1083,7 +1199,7 @@
         </w:trPr>
         <w:tc>
           <w:tcPr>
-            <w:tcW w:w="1842" w:type="dxa"/>
+            <w:tcW w:w="1632" w:type="dxa"/>
           </w:tcPr>
           <w:p>
             <w:pPr>
@@ -1105,7 +1221,7 @@
         </w:tc>
         <w:tc>
           <w:tcPr>
-            <w:tcW w:w="1842" w:type="dxa"/>
+            <w:tcW w:w="1592" w:type="dxa"/>
           </w:tcPr>
           <w:p>
             <w:pPr>
@@ -1127,7 +1243,29 @@
         </w:tc>
         <w:tc>
           <w:tcPr>
-            <w:tcW w:w="1843" w:type="dxa"/>
+            <w:tcW w:w="1592" w:type="dxa"/>
+          </w:tcPr>
+          <w:p>
+            <w:pPr>
+              <w:rPr>
+                <w:rFonts w:ascii="Calibri" w:hAnsi="Calibri" w:cs="Calibri"/>
+                <w:sz w:val="30"/>
+                <w:szCs w:val="30"/>
+              </w:rPr>
+            </w:pPr>
+            <w:r>
+              <w:rPr>
+                <w:rFonts w:ascii="Calibri" w:hAnsi="Calibri" w:cs="Calibri"/>
+                <w:sz w:val="30"/>
+                <w:szCs w:val="30"/>
+              </w:rPr>
+              <w:t>2</w:t>
+            </w:r>
+          </w:p>
+        </w:tc>
+        <w:tc>
+          <w:tcPr>
+            <w:tcW w:w="1592" w:type="dxa"/>
           </w:tcPr>
           <w:p>
             <w:pPr>
@@ -1149,7 +1287,29 @@
         </w:tc>
         <w:tc>
           <w:tcPr>
-            <w:tcW w:w="1843" w:type="dxa"/>
+            <w:tcW w:w="1350" w:type="dxa"/>
+          </w:tcPr>
+          <w:p>
+            <w:pPr>
+              <w:rPr>
+                <w:rFonts w:ascii="Calibri" w:hAnsi="Calibri" w:cs="Calibri"/>
+                <w:sz w:val="30"/>
+                <w:szCs w:val="30"/>
+              </w:rPr>
+            </w:pPr>
+            <w:r>
+              <w:rPr>
+                <w:rFonts w:ascii="Calibri" w:hAnsi="Calibri" w:cs="Calibri"/>
+                <w:sz w:val="30"/>
+                <w:szCs w:val="30"/>
+              </w:rPr>
+              <w:t>4</w:t>
+            </w:r>
+          </w:p>
+        </w:tc>
+        <w:tc>
+          <w:tcPr>
+            <w:tcW w:w="1592" w:type="dxa"/>
           </w:tcPr>
           <w:p>
             <w:pPr>
@@ -1166,6 +1326,143 @@
                 <w:szCs w:val="30"/>
               </w:rPr>
               <w:t>5</w:t>
+            </w:r>
+          </w:p>
+        </w:tc>
+      </w:tr>
+      <w:tr>
+        <w:trPr>
+          <w:trHeight w:val="358"/>
+        </w:trPr>
+        <w:tc>
+          <w:tcPr>
+            <w:tcW w:w="1632" w:type="dxa"/>
+          </w:tcPr>
+          <w:p>
+            <w:pPr>
+              <w:rPr>
+                <w:rFonts w:ascii="Calibri" w:hAnsi="Calibri" w:cs="Calibri"/>
+                <w:sz w:val="30"/>
+                <w:szCs w:val="30"/>
+              </w:rPr>
+            </w:pPr>
+            <w:r>
+              <w:rPr>
+                <w:rFonts w:ascii="Calibri" w:hAnsi="Calibri" w:cs="Calibri"/>
+                <w:sz w:val="30"/>
+                <w:szCs w:val="30"/>
+              </w:rPr>
+              <w:t>Q1</w:t>
+            </w:r>
+          </w:p>
+        </w:tc>
+        <w:tc>
+          <w:tcPr>
+            <w:tcW w:w="1592" w:type="dxa"/>
+          </w:tcPr>
+          <w:p>
+            <w:pPr>
+              <w:rPr>
+                <w:rFonts w:ascii="Calibri" w:hAnsi="Calibri" w:cs="Calibri"/>
+                <w:sz w:val="30"/>
+                <w:szCs w:val="30"/>
+              </w:rPr>
+            </w:pPr>
+            <w:r>
+              <w:rPr>
+                <w:rFonts w:ascii="Calibri" w:hAnsi="Calibri" w:cs="Calibri"/>
+                <w:sz w:val="30"/>
+                <w:szCs w:val="30"/>
+              </w:rPr>
+              <w:t>6.93s</w:t>
+            </w:r>
+          </w:p>
+        </w:tc>
+        <w:tc>
+          <w:tcPr>
+            <w:tcW w:w="1592" w:type="dxa"/>
+          </w:tcPr>
+          <w:p>
+            <w:pPr>
+              <w:rPr>
+                <w:rFonts w:ascii="Calibri" w:hAnsi="Calibri" w:cs="Calibri"/>
+                <w:sz w:val="30"/>
+                <w:szCs w:val="30"/>
+              </w:rPr>
+            </w:pPr>
+            <w:r>
+              <w:rPr>
+                <w:rFonts w:ascii="Calibri" w:hAnsi="Calibri" w:cs="Calibri"/>
+                <w:sz w:val="30"/>
+                <w:szCs w:val="30"/>
+              </w:rPr>
+              <w:t>8.85s</w:t>
+            </w:r>
+          </w:p>
+        </w:tc>
+        <w:tc>
+          <w:tcPr>
+            <w:tcW w:w="1592" w:type="dxa"/>
+          </w:tcPr>
+          <w:p>
+            <w:pPr>
+              <w:rPr>
+                <w:rFonts w:ascii="Calibri" w:hAnsi="Calibri" w:cs="Calibri"/>
+                <w:sz w:val="30"/>
+                <w:szCs w:val="30"/>
+              </w:rPr>
+            </w:pPr>
+            <w:r>
+              <w:rPr>
+                <w:rFonts w:ascii="Calibri" w:hAnsi="Calibri" w:cs="Calibri"/>
+                <w:sz w:val="30"/>
+                <w:szCs w:val="30"/>
+              </w:rPr>
+              <w:t>8.39s</w:t>
+            </w:r>
+          </w:p>
+        </w:tc>
+        <w:tc>
+          <w:tcPr>
+            <w:tcW w:w="1350" w:type="dxa"/>
+          </w:tcPr>
+          <w:p>
+            <w:pPr>
+              <w:rPr>
+                <w:rFonts w:ascii="Calibri" w:hAnsi="Calibri" w:cs="Calibri"/>
+                <w:sz w:val="30"/>
+                <w:szCs w:val="30"/>
+              </w:rPr>
+            </w:pPr>
+            <w:r>
+              <w:rPr>
+                <w:rFonts w:ascii="Calibri" w:hAnsi="Calibri" w:cs="Calibri"/>
+                <w:sz w:val="30"/>
+                <w:szCs w:val="30"/>
+              </w:rPr>
+              <w:t>8.52s</w:t>
+            </w:r>
+          </w:p>
+        </w:tc>
+        <w:tc>
+          <w:tcPr>
+            <w:tcW w:w="1592" w:type="dxa"/>
+          </w:tcPr>
+          <w:p>
+            <w:pPr>
+              <w:rPr>
+                <w:rFonts w:ascii="Calibri" w:hAnsi="Calibri" w:cs="Calibri"/>
+                <w:sz w:val="30"/>
+                <w:szCs w:val="30"/>
+              </w:rPr>
+            </w:pPr>
+            <w:r>
+              <w:rPr>
+                <w:rFonts w:ascii="Calibri" w:hAnsi="Calibri" w:cs="Calibri"/>
+                <w:sz w:val="30"/>
+                <w:szCs w:val="30"/>
+              </w:rPr>
+              <w:t>8.73s</w:t>
             </w:r>
           </w:p>
         </w:tc>
@@ -1176,7 +1473,418 @@
         </w:trPr>
         <w:tc>
           <w:tcPr>
-            <w:tcW w:w="1842" w:type="dxa"/>
+            <w:tcW w:w="1632" w:type="dxa"/>
+          </w:tcPr>
+          <w:p>
+            <w:pPr>
+              <w:rPr>
+                <w:rFonts w:ascii="Calibri" w:hAnsi="Calibri" w:cs="Calibri"/>
+                <w:sz w:val="30"/>
+                <w:szCs w:val="30"/>
+              </w:rPr>
+            </w:pPr>
+            <w:r>
+              <w:rPr>
+                <w:rFonts w:ascii="Calibri" w:hAnsi="Calibri" w:cs="Calibri"/>
+                <w:sz w:val="30"/>
+                <w:szCs w:val="30"/>
+              </w:rPr>
+              <w:t>Median</w:t>
+            </w:r>
+          </w:p>
+        </w:tc>
+        <w:tc>
+          <w:tcPr>
+            <w:tcW w:w="1592" w:type="dxa"/>
+          </w:tcPr>
+          <w:p>
+            <w:pPr>
+              <w:rPr>
+                <w:rFonts w:ascii="Calibri" w:hAnsi="Calibri" w:cs="Calibri"/>
+                <w:sz w:val="30"/>
+                <w:szCs w:val="30"/>
+              </w:rPr>
+            </w:pPr>
+            <w:r>
+              <w:rPr>
+                <w:rFonts w:ascii="Calibri" w:hAnsi="Calibri" w:cs="Calibri"/>
+                <w:sz w:val="30"/>
+                <w:szCs w:val="30"/>
+              </w:rPr>
+              <w:t>7.09s</w:t>
+            </w:r>
+          </w:p>
+        </w:tc>
+        <w:tc>
+          <w:tcPr>
+            <w:tcW w:w="1592" w:type="dxa"/>
+          </w:tcPr>
+          <w:p>
+            <w:pPr>
+              <w:rPr>
+                <w:rFonts w:ascii="Calibri" w:hAnsi="Calibri" w:cs="Calibri"/>
+                <w:sz w:val="30"/>
+                <w:szCs w:val="30"/>
+              </w:rPr>
+            </w:pPr>
+            <w:r>
+              <w:rPr>
+                <w:rFonts w:ascii="Calibri" w:hAnsi="Calibri" w:cs="Calibri"/>
+                <w:sz w:val="30"/>
+                <w:szCs w:val="30"/>
+              </w:rPr>
+              <w:t>8.98s</w:t>
+            </w:r>
+          </w:p>
+        </w:tc>
+        <w:tc>
+          <w:tcPr>
+            <w:tcW w:w="1592" w:type="dxa"/>
+          </w:tcPr>
+          <w:p>
+            <w:pPr>
+              <w:rPr>
+                <w:rFonts w:ascii="Calibri" w:hAnsi="Calibri" w:cs="Calibri"/>
+                <w:sz w:val="30"/>
+                <w:szCs w:val="30"/>
+              </w:rPr>
+            </w:pPr>
+            <w:r>
+              <w:rPr>
+                <w:rFonts w:ascii="Calibri" w:hAnsi="Calibri" w:cs="Calibri"/>
+                <w:sz w:val="30"/>
+                <w:szCs w:val="30"/>
+              </w:rPr>
+              <w:t>8.52s</w:t>
+            </w:r>
+          </w:p>
+        </w:tc>
+        <w:tc>
+          <w:tcPr>
+            <w:tcW w:w="1350" w:type="dxa"/>
+          </w:tcPr>
+          <w:p>
+            <w:pPr>
+              <w:rPr>
+                <w:rFonts w:ascii="Calibri" w:hAnsi="Calibri" w:cs="Calibri"/>
+                <w:sz w:val="30"/>
+                <w:szCs w:val="30"/>
+              </w:rPr>
+            </w:pPr>
+            <w:r>
+              <w:rPr>
+                <w:rFonts w:ascii="Calibri" w:hAnsi="Calibri" w:cs="Calibri"/>
+                <w:sz w:val="30"/>
+                <w:szCs w:val="30"/>
+              </w:rPr>
+              <w:t>8.67s</w:t>
+            </w:r>
+          </w:p>
+        </w:tc>
+        <w:tc>
+          <w:tcPr>
+            <w:tcW w:w="1592" w:type="dxa"/>
+          </w:tcPr>
+          <w:p>
+            <w:pPr>
+              <w:rPr>
+                <w:rFonts w:ascii="Calibri" w:hAnsi="Calibri" w:cs="Calibri"/>
+                <w:sz w:val="30"/>
+                <w:szCs w:val="30"/>
+              </w:rPr>
+            </w:pPr>
+            <w:r>
+              <w:rPr>
+                <w:rFonts w:ascii="Calibri" w:hAnsi="Calibri" w:cs="Calibri"/>
+                <w:sz w:val="30"/>
+                <w:szCs w:val="30"/>
+              </w:rPr>
+              <w:t>8.90s</w:t>
+            </w:r>
+          </w:p>
+        </w:tc>
+      </w:tr>
+      <w:tr>
+        <w:trPr>
+          <w:trHeight w:val="342"/>
+        </w:trPr>
+        <w:tc>
+          <w:tcPr>
+            <w:tcW w:w="1632" w:type="dxa"/>
+          </w:tcPr>
+          <w:p>
+            <w:pPr>
+              <w:rPr>
+                <w:rFonts w:ascii="Calibri" w:hAnsi="Calibri" w:cs="Calibri"/>
+                <w:sz w:val="30"/>
+                <w:szCs w:val="30"/>
+              </w:rPr>
+            </w:pPr>
+            <w:r>
+              <w:rPr>
+                <w:rFonts w:ascii="Calibri" w:hAnsi="Calibri" w:cs="Calibri"/>
+                <w:sz w:val="30"/>
+                <w:szCs w:val="30"/>
+              </w:rPr>
+              <w:t>Q3</w:t>
+            </w:r>
+          </w:p>
+        </w:tc>
+        <w:tc>
+          <w:tcPr>
+            <w:tcW w:w="1592" w:type="dxa"/>
+          </w:tcPr>
+          <w:p>
+            <w:pPr>
+              <w:rPr>
+                <w:rFonts w:ascii="Calibri" w:hAnsi="Calibri" w:cs="Calibri"/>
+                <w:sz w:val="30"/>
+                <w:szCs w:val="30"/>
+              </w:rPr>
+            </w:pPr>
+            <w:r>
+              <w:rPr>
+                <w:rFonts w:ascii="Calibri" w:hAnsi="Calibri" w:cs="Calibri"/>
+                <w:sz w:val="30"/>
+                <w:szCs w:val="30"/>
+              </w:rPr>
+              <w:t>7.27s</w:t>
+            </w:r>
+          </w:p>
+        </w:tc>
+        <w:tc>
+          <w:tcPr>
+            <w:tcW w:w="1592" w:type="dxa"/>
+          </w:tcPr>
+          <w:p>
+            <w:pPr>
+              <w:rPr>
+                <w:rFonts w:ascii="Calibri" w:hAnsi="Calibri" w:cs="Calibri"/>
+                <w:sz w:val="30"/>
+                <w:szCs w:val="30"/>
+              </w:rPr>
+            </w:pPr>
+            <w:r>
+              <w:rPr>
+                <w:rFonts w:ascii="Calibri" w:hAnsi="Calibri" w:cs="Calibri"/>
+                <w:sz w:val="30"/>
+                <w:szCs w:val="30"/>
+              </w:rPr>
+              <w:t>9.16s</w:t>
+            </w:r>
+          </w:p>
+        </w:tc>
+        <w:tc>
+          <w:tcPr>
+            <w:tcW w:w="1592" w:type="dxa"/>
+          </w:tcPr>
+          <w:p>
+            <w:pPr>
+              <w:rPr>
+                <w:rFonts w:ascii="Calibri" w:hAnsi="Calibri" w:cs="Calibri"/>
+                <w:sz w:val="30"/>
+                <w:szCs w:val="30"/>
+              </w:rPr>
+            </w:pPr>
+            <w:r>
+              <w:rPr>
+                <w:rFonts w:ascii="Calibri" w:hAnsi="Calibri" w:cs="Calibri"/>
+                <w:sz w:val="30"/>
+                <w:szCs w:val="30"/>
+              </w:rPr>
+              <w:t>8.72s</w:t>
+            </w:r>
+          </w:p>
+        </w:tc>
+        <w:tc>
+          <w:tcPr>
+            <w:tcW w:w="1350" w:type="dxa"/>
+          </w:tcPr>
+          <w:p>
+            <w:pPr>
+              <w:rPr>
+                <w:rFonts w:ascii="Calibri" w:hAnsi="Calibri" w:cs="Calibri"/>
+                <w:sz w:val="30"/>
+                <w:szCs w:val="30"/>
+              </w:rPr>
+            </w:pPr>
+            <w:r>
+              <w:rPr>
+                <w:rFonts w:ascii="Calibri" w:hAnsi="Calibri" w:cs="Calibri"/>
+                <w:sz w:val="30"/>
+                <w:szCs w:val="30"/>
+              </w:rPr>
+              <w:t>8.89s</w:t>
+            </w:r>
+          </w:p>
+        </w:tc>
+        <w:tc>
+          <w:tcPr>
+            <w:tcW w:w="1592" w:type="dxa"/>
+          </w:tcPr>
+          <w:p>
+            <w:pPr>
+              <w:rPr>
+                <w:rFonts w:ascii="Calibri" w:hAnsi="Calibri" w:cs="Calibri"/>
+                <w:sz w:val="30"/>
+                <w:szCs w:val="30"/>
+              </w:rPr>
+            </w:pPr>
+            <w:r>
+              <w:rPr>
+                <w:rFonts w:ascii="Calibri" w:hAnsi="Calibri" w:cs="Calibri"/>
+                <w:sz w:val="30"/>
+                <w:szCs w:val="30"/>
+              </w:rPr>
+              <w:t>9.18s</w:t>
+            </w:r>
+          </w:p>
+        </w:tc>
+      </w:tr>
+      <w:tr>
+        <w:trPr>
+          <w:trHeight w:val="342"/>
+        </w:trPr>
+        <w:tc>
+          <w:tcPr>
+            <w:tcW w:w="1632" w:type="dxa"/>
+          </w:tcPr>
+          <w:p>
+            <w:pPr>
+              <w:rPr>
+                <w:rFonts w:ascii="Calibri" w:hAnsi="Calibri" w:cs="Calibri"/>
+                <w:sz w:val="30"/>
+                <w:szCs w:val="30"/>
+              </w:rPr>
+            </w:pPr>
+            <w:r>
+              <w:rPr>
+                <w:rFonts w:ascii="Calibri" w:hAnsi="Calibri" w:cs="Calibri"/>
+                <w:sz w:val="30"/>
+                <w:szCs w:val="30"/>
+              </w:rPr>
+              <w:t>Max</w:t>
+            </w:r>
+          </w:p>
+        </w:tc>
+        <w:tc>
+          <w:tcPr>
+            <w:tcW w:w="1592" w:type="dxa"/>
+          </w:tcPr>
+          <w:p>
+            <w:pPr>
+              <w:rPr>
+                <w:rFonts w:ascii="Calibri" w:hAnsi="Calibri" w:cs="Calibri"/>
+                <w:sz w:val="30"/>
+                <w:szCs w:val="30"/>
+              </w:rPr>
+            </w:pPr>
+            <w:r>
+              <w:rPr>
+                <w:rFonts w:ascii="Calibri" w:hAnsi="Calibri" w:cs="Calibri"/>
+                <w:sz w:val="30"/>
+                <w:szCs w:val="30"/>
+              </w:rPr>
+              <w:t>23.87s</w:t>
+            </w:r>
+          </w:p>
+        </w:tc>
+        <w:tc>
+          <w:tcPr>
+            <w:tcW w:w="1592" w:type="dxa"/>
+          </w:tcPr>
+          <w:p>
+            <w:pPr>
+              <w:rPr>
+                <w:rFonts w:ascii="Calibri" w:hAnsi="Calibri" w:cs="Calibri"/>
+                <w:sz w:val="30"/>
+                <w:szCs w:val="30"/>
+              </w:rPr>
+            </w:pPr>
+            <w:r>
+              <w:rPr>
+                <w:rFonts w:ascii="Calibri" w:hAnsi="Calibri" w:cs="Calibri"/>
+                <w:sz w:val="30"/>
+                <w:szCs w:val="30"/>
+              </w:rPr>
+              <w:t>43.03s</w:t>
+            </w:r>
+          </w:p>
+        </w:tc>
+        <w:tc>
+          <w:tcPr>
+            <w:tcW w:w="1592" w:type="dxa"/>
+          </w:tcPr>
+          <w:p>
+            <w:pPr>
+              <w:rPr>
+                <w:rFonts w:ascii="Calibri" w:hAnsi="Calibri" w:cs="Calibri"/>
+                <w:sz w:val="30"/>
+                <w:szCs w:val="30"/>
+              </w:rPr>
+            </w:pPr>
+            <w:r>
+              <w:rPr>
+                <w:rFonts w:ascii="Calibri" w:hAnsi="Calibri" w:cs="Calibri"/>
+                <w:sz w:val="30"/>
+                <w:szCs w:val="30"/>
+              </w:rPr>
+              <w:t>51.87s</w:t>
+            </w:r>
+          </w:p>
+        </w:tc>
+        <w:tc>
+          <w:tcPr>
+            <w:tcW w:w="1350" w:type="dxa"/>
+          </w:tcPr>
+          <w:p>
+            <w:pPr>
+              <w:rPr>
+                <w:rFonts w:ascii="Calibri" w:hAnsi="Calibri" w:cs="Calibri"/>
+                <w:sz w:val="30"/>
+                <w:szCs w:val="30"/>
+              </w:rPr>
+            </w:pPr>
+            <w:r>
+              <w:rPr>
+                <w:rFonts w:ascii="Calibri" w:hAnsi="Calibri" w:cs="Calibri"/>
+                <w:sz w:val="30"/>
+                <w:szCs w:val="30"/>
+              </w:rPr>
+              <w:t>48.72s</w:t>
+            </w:r>
+          </w:p>
+        </w:tc>
+        <w:tc>
+          <w:tcPr>
+            <w:tcW w:w="1592" w:type="dxa"/>
+          </w:tcPr>
+          <w:p>
+            <w:pPr>
+              <w:rPr>
+                <w:rFonts w:ascii="Calibri" w:hAnsi="Calibri" w:cs="Calibri"/>
+                <w:sz w:val="30"/>
+                <w:szCs w:val="30"/>
+              </w:rPr>
+            </w:pPr>
+            <w:r>
+              <w:rPr>
+                <w:rFonts w:ascii="Calibri" w:hAnsi="Calibri" w:cs="Calibri"/>
+                <w:sz w:val="30"/>
+                <w:szCs w:val="30"/>
+              </w:rPr>
+              <w:t>50.68s</w:t>
+            </w:r>
+          </w:p>
+        </w:tc>
+      </w:tr>
+      <w:tr>
+        <w:trPr>
+          <w:trHeight w:val="342"/>
+        </w:trPr>
+        <w:tc>
+          <w:tcPr>
+            <w:tcW w:w="1632" w:type="dxa"/>
           </w:tcPr>
           <w:p>
             <w:pPr>
@@ -1198,7 +1906,7 @@
         </w:tc>
         <w:tc>
           <w:tcPr>
-            <w:tcW w:w="1842" w:type="dxa"/>
+            <w:tcW w:w="1592" w:type="dxa"/>
           </w:tcPr>
           <w:p>
             <w:pPr>
@@ -1220,7 +1928,29 @@
         </w:tc>
         <w:tc>
           <w:tcPr>
-            <w:tcW w:w="1843" w:type="dxa"/>
+            <w:tcW w:w="1592" w:type="dxa"/>
+          </w:tcPr>
+          <w:p>
+            <w:pPr>
+              <w:rPr>
+                <w:rFonts w:ascii="Calibri" w:hAnsi="Calibri" w:cs="Calibri"/>
+                <w:sz w:val="30"/>
+                <w:szCs w:val="30"/>
+              </w:rPr>
+            </w:pPr>
+            <w:r>
+              <w:rPr>
+                <w:rFonts w:ascii="Calibri" w:hAnsi="Calibri" w:cs="Calibri"/>
+                <w:sz w:val="30"/>
+                <w:szCs w:val="30"/>
+              </w:rPr>
+              <w:t>8.46s</w:t>
+            </w:r>
+          </w:p>
+        </w:tc>
+        <w:tc>
+          <w:tcPr>
+            <w:tcW w:w="1592" w:type="dxa"/>
           </w:tcPr>
           <w:p>
             <w:pPr>
@@ -1242,7 +1972,29 @@
         </w:tc>
         <w:tc>
           <w:tcPr>
-            <w:tcW w:w="1843" w:type="dxa"/>
+            <w:tcW w:w="1350" w:type="dxa"/>
+          </w:tcPr>
+          <w:p>
+            <w:pPr>
+              <w:rPr>
+                <w:rFonts w:ascii="Calibri" w:hAnsi="Calibri" w:cs="Calibri"/>
+                <w:sz w:val="30"/>
+                <w:szCs w:val="30"/>
+              </w:rPr>
+            </w:pPr>
+            <w:r>
+              <w:rPr>
+                <w:rFonts w:ascii="Calibri" w:hAnsi="Calibri" w:cs="Calibri"/>
+                <w:sz w:val="30"/>
+                <w:szCs w:val="30"/>
+              </w:rPr>
+              <w:t>8.06s</w:t>
+            </w:r>
+          </w:p>
+        </w:tc>
+        <w:tc>
+          <w:tcPr>
+            <w:tcW w:w="1592" w:type="dxa"/>
           </w:tcPr>
           <w:p>
             <w:pPr>
@@ -1259,6 +2011,143 @@
                 <w:szCs w:val="30"/>
               </w:rPr>
               <w:t>8.24s</w:t>
+            </w:r>
+          </w:p>
+        </w:tc>
+      </w:tr>
+      <w:tr>
+        <w:trPr>
+          <w:trHeight w:val="342"/>
+        </w:trPr>
+        <w:tc>
+          <w:tcPr>
+            <w:tcW w:w="1632" w:type="dxa"/>
+          </w:tcPr>
+          <w:p>
+            <w:pPr>
+              <w:rPr>
+                <w:rFonts w:ascii="Calibri" w:hAnsi="Calibri" w:cs="Calibri"/>
+                <w:sz w:val="30"/>
+                <w:szCs w:val="30"/>
+              </w:rPr>
+            </w:pPr>
+            <w:r>
+              <w:rPr>
+                <w:rFonts w:ascii="Calibri" w:hAnsi="Calibri" w:cs="Calibri"/>
+                <w:sz w:val="30"/>
+                <w:szCs w:val="30"/>
+              </w:rPr>
+              <w:t>Mean</w:t>
+            </w:r>
+          </w:p>
+        </w:tc>
+        <w:tc>
+          <w:tcPr>
+            <w:tcW w:w="1592" w:type="dxa"/>
+          </w:tcPr>
+          <w:p>
+            <w:pPr>
+              <w:rPr>
+                <w:rFonts w:ascii="Calibri" w:hAnsi="Calibri" w:cs="Calibri"/>
+                <w:sz w:val="30"/>
+                <w:szCs w:val="30"/>
+              </w:rPr>
+            </w:pPr>
+            <w:r>
+              <w:rPr>
+                <w:rFonts w:ascii="Calibri" w:hAnsi="Calibri" w:cs="Calibri"/>
+                <w:sz w:val="30"/>
+                <w:szCs w:val="30"/>
+              </w:rPr>
+              <w:t>7.15s</w:t>
+            </w:r>
+          </w:p>
+        </w:tc>
+        <w:tc>
+          <w:tcPr>
+            <w:tcW w:w="1592" w:type="dxa"/>
+          </w:tcPr>
+          <w:p>
+            <w:pPr>
+              <w:rPr>
+                <w:rFonts w:ascii="Calibri" w:hAnsi="Calibri" w:cs="Calibri"/>
+                <w:sz w:val="30"/>
+                <w:szCs w:val="30"/>
+              </w:rPr>
+            </w:pPr>
+            <w:r>
+              <w:rPr>
+                <w:rFonts w:ascii="Calibri" w:hAnsi="Calibri" w:cs="Calibri"/>
+                <w:sz w:val="30"/>
+                <w:szCs w:val="30"/>
+              </w:rPr>
+              <w:t>9.22s</w:t>
+            </w:r>
+          </w:p>
+        </w:tc>
+        <w:tc>
+          <w:tcPr>
+            <w:tcW w:w="1592" w:type="dxa"/>
+          </w:tcPr>
+          <w:p>
+            <w:pPr>
+              <w:rPr>
+                <w:rFonts w:ascii="Calibri" w:hAnsi="Calibri" w:cs="Calibri"/>
+                <w:sz w:val="30"/>
+                <w:szCs w:val="30"/>
+              </w:rPr>
+            </w:pPr>
+            <w:r>
+              <w:rPr>
+                <w:rFonts w:ascii="Calibri" w:hAnsi="Calibri" w:cs="Calibri"/>
+                <w:sz w:val="30"/>
+                <w:szCs w:val="30"/>
+              </w:rPr>
+              <w:t>8.95s</w:t>
+            </w:r>
+          </w:p>
+        </w:tc>
+        <w:tc>
+          <w:tcPr>
+            <w:tcW w:w="1350" w:type="dxa"/>
+          </w:tcPr>
+          <w:p>
+            <w:pPr>
+              <w:rPr>
+                <w:rFonts w:ascii="Calibri" w:hAnsi="Calibri" w:cs="Calibri"/>
+                <w:sz w:val="30"/>
+                <w:szCs w:val="30"/>
+              </w:rPr>
+            </w:pPr>
+            <w:r>
+              <w:rPr>
+                <w:rFonts w:ascii="Calibri" w:hAnsi="Calibri" w:cs="Calibri"/>
+                <w:sz w:val="30"/>
+                <w:szCs w:val="30"/>
+              </w:rPr>
+              <w:t>9.14s</w:t>
+            </w:r>
+          </w:p>
+        </w:tc>
+        <w:tc>
+          <w:tcPr>
+            <w:tcW w:w="1592" w:type="dxa"/>
+          </w:tcPr>
+          <w:p>
+            <w:pPr>
+              <w:rPr>
+                <w:rFonts w:ascii="Calibri" w:hAnsi="Calibri" w:cs="Calibri"/>
+                <w:sz w:val="30"/>
+                <w:szCs w:val="30"/>
+              </w:rPr>
+            </w:pPr>
+            <w:r>
+              <w:rPr>
+                <w:rFonts w:ascii="Calibri" w:hAnsi="Calibri" w:cs="Calibri"/>
+                <w:sz w:val="30"/>
+                <w:szCs w:val="30"/>
+              </w:rPr>
+              <w:t>9.55s</w:t>
             </w:r>
           </w:p>
         </w:tc>
@@ -1269,461 +2158,133 @@
         </w:trPr>
         <w:tc>
           <w:tcPr>
-            <w:tcW w:w="1842" w:type="dxa"/>
-          </w:tcPr>
-          <w:p>
-            <w:pPr>
-              <w:rPr>
-                <w:rFonts w:ascii="Calibri" w:hAnsi="Calibri" w:cs="Calibri"/>
-                <w:sz w:val="30"/>
-                <w:szCs w:val="30"/>
-              </w:rPr>
-            </w:pPr>
-            <w:r>
-              <w:rPr>
-                <w:rFonts w:ascii="Calibri" w:hAnsi="Calibri" w:cs="Calibri"/>
-                <w:sz w:val="30"/>
-                <w:szCs w:val="30"/>
-              </w:rPr>
-              <w:t>Q1</w:t>
-            </w:r>
-          </w:p>
-        </w:tc>
-        <w:tc>
-          <w:tcPr>
-            <w:tcW w:w="1842" w:type="dxa"/>
-          </w:tcPr>
-          <w:p>
-            <w:pPr>
-              <w:rPr>
-                <w:rFonts w:ascii="Calibri" w:hAnsi="Calibri" w:cs="Calibri"/>
-                <w:sz w:val="30"/>
-                <w:szCs w:val="30"/>
-              </w:rPr>
-            </w:pPr>
-            <w:r>
-              <w:rPr>
-                <w:rFonts w:ascii="Calibri" w:hAnsi="Calibri" w:cs="Calibri"/>
-                <w:sz w:val="30"/>
-                <w:szCs w:val="30"/>
-              </w:rPr>
-              <w:t>6.93s</w:t>
-            </w:r>
-          </w:p>
-        </w:tc>
-        <w:tc>
-          <w:tcPr>
-            <w:tcW w:w="1843" w:type="dxa"/>
-          </w:tcPr>
-          <w:p>
-            <w:pPr>
-              <w:rPr>
-                <w:rFonts w:ascii="Calibri" w:hAnsi="Calibri" w:cs="Calibri"/>
-                <w:sz w:val="30"/>
-                <w:szCs w:val="30"/>
-              </w:rPr>
-            </w:pPr>
-            <w:r>
-              <w:rPr>
-                <w:rFonts w:ascii="Calibri" w:hAnsi="Calibri" w:cs="Calibri"/>
-                <w:sz w:val="30"/>
-                <w:szCs w:val="30"/>
-              </w:rPr>
-              <w:t>8.39s</w:t>
-            </w:r>
-          </w:p>
-        </w:tc>
-        <w:tc>
-          <w:tcPr>
-            <w:tcW w:w="1843" w:type="dxa"/>
-          </w:tcPr>
-          <w:p>
-            <w:pPr>
-              <w:rPr>
-                <w:rFonts w:ascii="Calibri" w:hAnsi="Calibri" w:cs="Calibri"/>
-                <w:sz w:val="30"/>
-                <w:szCs w:val="30"/>
-              </w:rPr>
-            </w:pPr>
-            <w:r>
-              <w:rPr>
-                <w:rFonts w:ascii="Calibri" w:hAnsi="Calibri" w:cs="Calibri"/>
-                <w:sz w:val="30"/>
-                <w:szCs w:val="30"/>
-              </w:rPr>
-              <w:t>8.73s</w:t>
-            </w:r>
-          </w:p>
-        </w:tc>
-      </w:tr>
-      <w:tr>
-        <w:trPr>
-          <w:trHeight w:val="342"/>
-        </w:trPr>
-        <w:tc>
-          <w:tcPr>
-            <w:tcW w:w="1842" w:type="dxa"/>
-          </w:tcPr>
-          <w:p>
-            <w:pPr>
-              <w:rPr>
-                <w:rFonts w:ascii="Calibri" w:hAnsi="Calibri" w:cs="Calibri"/>
-                <w:sz w:val="30"/>
-                <w:szCs w:val="30"/>
-              </w:rPr>
-            </w:pPr>
-            <w:r>
-              <w:rPr>
-                <w:rFonts w:ascii="Calibri" w:hAnsi="Calibri" w:cs="Calibri"/>
-                <w:sz w:val="30"/>
-                <w:szCs w:val="30"/>
-              </w:rPr>
-              <w:t>Median</w:t>
-            </w:r>
-          </w:p>
-        </w:tc>
-        <w:tc>
-          <w:tcPr>
-            <w:tcW w:w="1842" w:type="dxa"/>
-          </w:tcPr>
-          <w:p>
-            <w:pPr>
-              <w:rPr>
-                <w:rFonts w:ascii="Calibri" w:hAnsi="Calibri" w:cs="Calibri"/>
-                <w:sz w:val="30"/>
-                <w:szCs w:val="30"/>
-              </w:rPr>
-            </w:pPr>
-            <w:r>
-              <w:rPr>
-                <w:rFonts w:ascii="Calibri" w:hAnsi="Calibri" w:cs="Calibri"/>
-                <w:sz w:val="30"/>
-                <w:szCs w:val="30"/>
-              </w:rPr>
-              <w:t>7.09s</w:t>
-            </w:r>
-          </w:p>
-        </w:tc>
-        <w:tc>
-          <w:tcPr>
-            <w:tcW w:w="1843" w:type="dxa"/>
-          </w:tcPr>
-          <w:p>
-            <w:pPr>
-              <w:rPr>
-                <w:rFonts w:ascii="Calibri" w:hAnsi="Calibri" w:cs="Calibri"/>
-                <w:sz w:val="30"/>
-                <w:szCs w:val="30"/>
-              </w:rPr>
-            </w:pPr>
-            <w:r>
-              <w:rPr>
-                <w:rFonts w:ascii="Calibri" w:hAnsi="Calibri" w:cs="Calibri"/>
-                <w:sz w:val="30"/>
-                <w:szCs w:val="30"/>
-              </w:rPr>
-              <w:t>8.52s</w:t>
-            </w:r>
-          </w:p>
-        </w:tc>
-        <w:tc>
-          <w:tcPr>
-            <w:tcW w:w="1843" w:type="dxa"/>
-          </w:tcPr>
-          <w:p>
-            <w:pPr>
-              <w:rPr>
-                <w:rFonts w:ascii="Calibri" w:hAnsi="Calibri" w:cs="Calibri"/>
-                <w:sz w:val="30"/>
-                <w:szCs w:val="30"/>
-              </w:rPr>
-            </w:pPr>
-            <w:r>
-              <w:rPr>
-                <w:rFonts w:ascii="Calibri" w:hAnsi="Calibri" w:cs="Calibri"/>
-                <w:sz w:val="30"/>
-                <w:szCs w:val="30"/>
-              </w:rPr>
-              <w:t>8.90s</w:t>
-            </w:r>
-          </w:p>
-        </w:tc>
-      </w:tr>
-      <w:tr>
-        <w:trPr>
-          <w:trHeight w:val="342"/>
-        </w:trPr>
-        <w:tc>
-          <w:tcPr>
-            <w:tcW w:w="1842" w:type="dxa"/>
-          </w:tcPr>
-          <w:p>
-            <w:pPr>
-              <w:rPr>
-                <w:rFonts w:ascii="Calibri" w:hAnsi="Calibri" w:cs="Calibri"/>
-                <w:sz w:val="30"/>
-                <w:szCs w:val="30"/>
-              </w:rPr>
-            </w:pPr>
-            <w:r>
-              <w:rPr>
-                <w:rFonts w:ascii="Calibri" w:hAnsi="Calibri" w:cs="Calibri"/>
-                <w:sz w:val="30"/>
-                <w:szCs w:val="30"/>
-              </w:rPr>
-              <w:t>Mean</w:t>
-            </w:r>
-          </w:p>
-        </w:tc>
-        <w:tc>
-          <w:tcPr>
-            <w:tcW w:w="1842" w:type="dxa"/>
-          </w:tcPr>
-          <w:p>
-            <w:pPr>
-              <w:rPr>
-                <w:rFonts w:ascii="Calibri" w:hAnsi="Calibri" w:cs="Calibri"/>
-                <w:sz w:val="30"/>
-                <w:szCs w:val="30"/>
-              </w:rPr>
-            </w:pPr>
-            <w:r>
-              <w:rPr>
-                <w:rFonts w:ascii="Calibri" w:hAnsi="Calibri" w:cs="Calibri"/>
-                <w:sz w:val="30"/>
-                <w:szCs w:val="30"/>
-              </w:rPr>
-              <w:t>7.15s</w:t>
-            </w:r>
-          </w:p>
-        </w:tc>
-        <w:tc>
-          <w:tcPr>
-            <w:tcW w:w="1843" w:type="dxa"/>
-          </w:tcPr>
-          <w:p>
-            <w:pPr>
-              <w:rPr>
-                <w:rFonts w:ascii="Calibri" w:hAnsi="Calibri" w:cs="Calibri"/>
-                <w:sz w:val="30"/>
-                <w:szCs w:val="30"/>
-              </w:rPr>
-            </w:pPr>
-            <w:r>
-              <w:rPr>
-                <w:rFonts w:ascii="Calibri" w:hAnsi="Calibri" w:cs="Calibri"/>
-                <w:sz w:val="30"/>
-                <w:szCs w:val="30"/>
-              </w:rPr>
-              <w:t>8.95s</w:t>
-            </w:r>
-          </w:p>
-        </w:tc>
-        <w:tc>
-          <w:tcPr>
-            <w:tcW w:w="1843" w:type="dxa"/>
-          </w:tcPr>
-          <w:p>
-            <w:pPr>
-              <w:rPr>
-                <w:rFonts w:ascii="Calibri" w:hAnsi="Calibri" w:cs="Calibri"/>
-                <w:sz w:val="30"/>
-                <w:szCs w:val="30"/>
-              </w:rPr>
-            </w:pPr>
-            <w:r>
-              <w:rPr>
-                <w:rFonts w:ascii="Calibri" w:hAnsi="Calibri" w:cs="Calibri"/>
-                <w:sz w:val="30"/>
-                <w:szCs w:val="30"/>
-              </w:rPr>
-              <w:t>9.55s</w:t>
-            </w:r>
-          </w:p>
-        </w:tc>
-      </w:tr>
-      <w:tr>
-        <w:trPr>
-          <w:trHeight w:val="342"/>
-        </w:trPr>
-        <w:tc>
-          <w:tcPr>
-            <w:tcW w:w="1842" w:type="dxa"/>
-          </w:tcPr>
-          <w:p>
-            <w:pPr>
-              <w:rPr>
-                <w:rFonts w:ascii="Calibri" w:hAnsi="Calibri" w:cs="Calibri"/>
-                <w:sz w:val="30"/>
-                <w:szCs w:val="30"/>
-              </w:rPr>
-            </w:pPr>
-            <w:r>
-              <w:rPr>
-                <w:rFonts w:ascii="Calibri" w:hAnsi="Calibri" w:cs="Calibri"/>
-                <w:sz w:val="30"/>
-                <w:szCs w:val="30"/>
-              </w:rPr>
-              <w:t>Q3</w:t>
-            </w:r>
-          </w:p>
-        </w:tc>
-        <w:tc>
-          <w:tcPr>
-            <w:tcW w:w="1842" w:type="dxa"/>
-          </w:tcPr>
-          <w:p>
-            <w:pPr>
-              <w:rPr>
-                <w:rFonts w:ascii="Calibri" w:hAnsi="Calibri" w:cs="Calibri"/>
-                <w:sz w:val="30"/>
-                <w:szCs w:val="30"/>
-              </w:rPr>
-            </w:pPr>
-            <w:r>
-              <w:rPr>
-                <w:rFonts w:ascii="Calibri" w:hAnsi="Calibri" w:cs="Calibri"/>
-                <w:sz w:val="30"/>
-                <w:szCs w:val="30"/>
-              </w:rPr>
-              <w:t>7.27s</w:t>
-            </w:r>
-          </w:p>
-        </w:tc>
-        <w:tc>
-          <w:tcPr>
-            <w:tcW w:w="1843" w:type="dxa"/>
-          </w:tcPr>
-          <w:p>
-            <w:pPr>
-              <w:rPr>
-                <w:rFonts w:ascii="Calibri" w:hAnsi="Calibri" w:cs="Calibri"/>
-                <w:sz w:val="30"/>
-                <w:szCs w:val="30"/>
-              </w:rPr>
-            </w:pPr>
-            <w:r>
-              <w:rPr>
-                <w:rFonts w:ascii="Calibri" w:hAnsi="Calibri" w:cs="Calibri"/>
-                <w:sz w:val="30"/>
-                <w:szCs w:val="30"/>
-              </w:rPr>
-              <w:t>8.72s</w:t>
-            </w:r>
-          </w:p>
-        </w:tc>
-        <w:tc>
-          <w:tcPr>
-            <w:tcW w:w="1843" w:type="dxa"/>
-          </w:tcPr>
-          <w:p>
-            <w:pPr>
-              <w:rPr>
-                <w:rFonts w:ascii="Calibri" w:hAnsi="Calibri" w:cs="Calibri"/>
-                <w:sz w:val="30"/>
-                <w:szCs w:val="30"/>
-              </w:rPr>
-            </w:pPr>
-            <w:r>
-              <w:rPr>
-                <w:rFonts w:ascii="Calibri" w:hAnsi="Calibri" w:cs="Calibri"/>
-                <w:sz w:val="30"/>
-                <w:szCs w:val="30"/>
-              </w:rPr>
-              <w:t>9.18s</w:t>
-            </w:r>
-          </w:p>
-        </w:tc>
-      </w:tr>
-      <w:tr>
-        <w:trPr>
-          <w:trHeight w:val="342"/>
-        </w:trPr>
-        <w:tc>
-          <w:tcPr>
-            <w:tcW w:w="1842" w:type="dxa"/>
-          </w:tcPr>
-          <w:p>
-            <w:pPr>
-              <w:rPr>
-                <w:rFonts w:ascii="Calibri" w:hAnsi="Calibri" w:cs="Calibri"/>
-                <w:sz w:val="30"/>
-                <w:szCs w:val="30"/>
-              </w:rPr>
-            </w:pPr>
-            <w:r>
-              <w:rPr>
-                <w:rFonts w:ascii="Calibri" w:hAnsi="Calibri" w:cs="Calibri"/>
-                <w:sz w:val="30"/>
-                <w:szCs w:val="30"/>
-              </w:rPr>
-              <w:t>Max</w:t>
-            </w:r>
-          </w:p>
-        </w:tc>
-        <w:tc>
-          <w:tcPr>
-            <w:tcW w:w="1842" w:type="dxa"/>
-          </w:tcPr>
-          <w:p>
-            <w:pPr>
-              <w:rPr>
-                <w:rFonts w:ascii="Calibri" w:hAnsi="Calibri" w:cs="Calibri"/>
-                <w:sz w:val="30"/>
-                <w:szCs w:val="30"/>
-              </w:rPr>
-            </w:pPr>
-            <w:r>
-              <w:rPr>
-                <w:rFonts w:ascii="Calibri" w:hAnsi="Calibri" w:cs="Calibri"/>
-                <w:sz w:val="30"/>
-                <w:szCs w:val="30"/>
-              </w:rPr>
-              <w:t>23.87s</w:t>
-            </w:r>
-          </w:p>
-        </w:tc>
-        <w:tc>
-          <w:tcPr>
-            <w:tcW w:w="1843" w:type="dxa"/>
-          </w:tcPr>
-          <w:p>
-            <w:pPr>
-              <w:rPr>
-                <w:rFonts w:ascii="Calibri" w:hAnsi="Calibri" w:cs="Calibri"/>
-                <w:sz w:val="30"/>
-                <w:szCs w:val="30"/>
-              </w:rPr>
-            </w:pPr>
-            <w:r>
-              <w:rPr>
-                <w:rFonts w:ascii="Calibri" w:hAnsi="Calibri" w:cs="Calibri"/>
-                <w:sz w:val="30"/>
-                <w:szCs w:val="30"/>
-              </w:rPr>
-              <w:t>51.87s</w:t>
-            </w:r>
-          </w:p>
-        </w:tc>
-        <w:tc>
-          <w:tcPr>
-            <w:tcW w:w="1843" w:type="dxa"/>
-          </w:tcPr>
-          <w:p>
-            <w:pPr>
-              <w:rPr>
-                <w:rFonts w:ascii="Calibri" w:hAnsi="Calibri" w:cs="Calibri"/>
-                <w:sz w:val="30"/>
-                <w:szCs w:val="30"/>
-              </w:rPr>
-            </w:pPr>
-            <w:r>
-              <w:rPr>
-                <w:rFonts w:ascii="Calibri" w:hAnsi="Calibri" w:cs="Calibri"/>
-                <w:sz w:val="30"/>
-                <w:szCs w:val="30"/>
-              </w:rPr>
-              <w:t>50.68s</w:t>
+            <w:tcW w:w="1632" w:type="dxa"/>
+          </w:tcPr>
+          <w:p>
+            <w:pPr>
+              <w:rPr>
+                <w:rFonts w:ascii="Calibri" w:hAnsi="Calibri" w:cs="Calibri"/>
+                <w:sz w:val="30"/>
+                <w:szCs w:val="30"/>
+              </w:rPr>
+            </w:pPr>
+            <w:r>
+              <w:rPr>
+                <w:rFonts w:ascii="Calibri" w:hAnsi="Calibri" w:cs="Calibri"/>
+                <w:sz w:val="30"/>
+                <w:szCs w:val="30"/>
+              </w:rPr>
+              <w:t>SD</w:t>
+            </w:r>
+          </w:p>
+        </w:tc>
+        <w:tc>
+          <w:tcPr>
+            <w:tcW w:w="1592" w:type="dxa"/>
+          </w:tcPr>
+          <w:p>
+            <w:pPr>
+              <w:rPr>
+                <w:rFonts w:ascii="Calibri" w:hAnsi="Calibri" w:cs="Calibri"/>
+                <w:sz w:val="30"/>
+                <w:szCs w:val="30"/>
+              </w:rPr>
+            </w:pPr>
+            <w:r>
+              <w:rPr>
+                <w:rFonts w:ascii="Calibri" w:hAnsi="Calibri" w:cs="Calibri"/>
+                <w:sz w:val="30"/>
+                <w:szCs w:val="30"/>
+              </w:rPr>
+              <w:t>0.729s</w:t>
+            </w:r>
+          </w:p>
+        </w:tc>
+        <w:tc>
+          <w:tcPr>
+            <w:tcW w:w="1592" w:type="dxa"/>
+          </w:tcPr>
+          <w:p>
+            <w:pPr>
+              <w:rPr>
+                <w:rFonts w:ascii="Calibri" w:hAnsi="Calibri" w:cs="Calibri"/>
+                <w:sz w:val="30"/>
+                <w:szCs w:val="30"/>
+              </w:rPr>
+            </w:pPr>
+            <w:r>
+              <w:rPr>
+                <w:rFonts w:ascii="Calibri" w:hAnsi="Calibri" w:cs="Calibri"/>
+                <w:sz w:val="30"/>
+                <w:szCs w:val="30"/>
+              </w:rPr>
+              <w:t>1.661s</w:t>
+            </w:r>
+          </w:p>
+        </w:tc>
+        <w:tc>
+          <w:tcPr>
+            <w:tcW w:w="1592" w:type="dxa"/>
+          </w:tcPr>
+          <w:p>
+            <w:pPr>
+              <w:rPr>
+                <w:rFonts w:ascii="Calibri" w:hAnsi="Calibri" w:cs="Calibri"/>
+                <w:sz w:val="30"/>
+                <w:szCs w:val="30"/>
+              </w:rPr>
+            </w:pPr>
+            <w:r>
+              <w:rPr>
+                <w:rFonts w:ascii="Calibri" w:hAnsi="Calibri" w:cs="Calibri"/>
+                <w:sz w:val="30"/>
+                <w:szCs w:val="30"/>
+              </w:rPr>
+              <w:t>2.536s</w:t>
+            </w:r>
+          </w:p>
+        </w:tc>
+        <w:tc>
+          <w:tcPr>
+            <w:tcW w:w="1350" w:type="dxa"/>
+          </w:tcPr>
+          <w:p>
+            <w:pPr>
+              <w:rPr>
+                <w:rFonts w:ascii="Calibri" w:hAnsi="Calibri" w:cs="Calibri"/>
+                <w:sz w:val="30"/>
+                <w:szCs w:val="30"/>
+              </w:rPr>
+            </w:pPr>
+            <w:r>
+              <w:rPr>
+                <w:rFonts w:ascii="Calibri" w:hAnsi="Calibri" w:cs="Calibri"/>
+                <w:sz w:val="30"/>
+                <w:szCs w:val="30"/>
+              </w:rPr>
+              <w:t>2.516s</w:t>
+            </w:r>
+          </w:p>
+        </w:tc>
+        <w:tc>
+          <w:tcPr>
+            <w:tcW w:w="1592" w:type="dxa"/>
+          </w:tcPr>
+          <w:p>
+            <w:pPr>
+              <w:rPr>
+                <w:rFonts w:ascii="Calibri" w:hAnsi="Calibri" w:cs="Calibri"/>
+                <w:sz w:val="30"/>
+                <w:szCs w:val="30"/>
+              </w:rPr>
+            </w:pPr>
+            <w:r>
+              <w:rPr>
+                <w:rFonts w:ascii="Calibri" w:hAnsi="Calibri" w:cs="Calibri"/>
+                <w:sz w:val="30"/>
+                <w:szCs w:val="30"/>
+              </w:rPr>
+              <w:t>3.157s</w:t>
             </w:r>
           </w:p>
         </w:tc>
@@ -1734,89 +2295,133 @@
         </w:trPr>
         <w:tc>
           <w:tcPr>
-            <w:tcW w:w="1842" w:type="dxa"/>
-          </w:tcPr>
-          <w:p>
-            <w:pPr>
-              <w:rPr>
-                <w:rFonts w:ascii="Calibri" w:hAnsi="Calibri" w:cs="Calibri"/>
-                <w:sz w:val="30"/>
-                <w:szCs w:val="30"/>
-              </w:rPr>
-            </w:pPr>
-            <w:r>
-              <w:rPr>
-                <w:rFonts w:ascii="Calibri" w:hAnsi="Calibri" w:cs="Calibri"/>
-                <w:sz w:val="30"/>
-                <w:szCs w:val="30"/>
-              </w:rPr>
-              <w:t>SD</w:t>
-            </w:r>
-          </w:p>
-        </w:tc>
-        <w:tc>
-          <w:tcPr>
-            <w:tcW w:w="1842" w:type="dxa"/>
-          </w:tcPr>
-          <w:p>
-            <w:pPr>
-              <w:rPr>
-                <w:rFonts w:ascii="Calibri" w:hAnsi="Calibri" w:cs="Calibri"/>
-                <w:sz w:val="30"/>
-                <w:szCs w:val="30"/>
-              </w:rPr>
-            </w:pPr>
-            <w:r>
-              <w:rPr>
-                <w:rFonts w:ascii="Calibri" w:hAnsi="Calibri" w:cs="Calibri"/>
-                <w:sz w:val="30"/>
-                <w:szCs w:val="30"/>
-              </w:rPr>
-              <w:t>0.729s</w:t>
-            </w:r>
-          </w:p>
-        </w:tc>
-        <w:tc>
-          <w:tcPr>
-            <w:tcW w:w="1843" w:type="dxa"/>
-          </w:tcPr>
-          <w:p>
-            <w:pPr>
-              <w:rPr>
-                <w:rFonts w:ascii="Calibri" w:hAnsi="Calibri" w:cs="Calibri"/>
-                <w:sz w:val="30"/>
-                <w:szCs w:val="30"/>
-              </w:rPr>
-            </w:pPr>
-            <w:r>
-              <w:rPr>
-                <w:rFonts w:ascii="Calibri" w:hAnsi="Calibri" w:cs="Calibri"/>
-                <w:sz w:val="30"/>
-                <w:szCs w:val="30"/>
-              </w:rPr>
-              <w:t>2.536s</w:t>
-            </w:r>
-          </w:p>
-        </w:tc>
-        <w:tc>
-          <w:tcPr>
-            <w:tcW w:w="1843" w:type="dxa"/>
-          </w:tcPr>
-          <w:p>
-            <w:pPr>
-              <w:rPr>
-                <w:rFonts w:ascii="Calibri" w:hAnsi="Calibri" w:cs="Calibri"/>
-                <w:sz w:val="30"/>
-                <w:szCs w:val="30"/>
-              </w:rPr>
-            </w:pPr>
-            <w:r>
-              <w:rPr>
-                <w:rFonts w:ascii="Calibri" w:hAnsi="Calibri" w:cs="Calibri"/>
-                <w:sz w:val="30"/>
-                <w:szCs w:val="30"/>
-              </w:rPr>
-              <w:t>3.157s</w:t>
+            <w:tcW w:w="1632" w:type="dxa"/>
+          </w:tcPr>
+          <w:p>
+            <w:pPr>
+              <w:rPr>
+                <w:rFonts w:ascii="Calibri" w:hAnsi="Calibri" w:cs="Calibri"/>
+                <w:sz w:val="30"/>
+                <w:szCs w:val="30"/>
+              </w:rPr>
+            </w:pPr>
+            <w:r>
+              <w:rPr>
+                <w:rFonts w:ascii="Calibri" w:hAnsi="Calibri" w:cs="Calibri"/>
+                <w:sz w:val="30"/>
+                <w:szCs w:val="30"/>
+              </w:rPr>
+              <w:t>MAD</w:t>
+            </w:r>
+          </w:p>
+        </w:tc>
+        <w:tc>
+          <w:tcPr>
+            <w:tcW w:w="1592" w:type="dxa"/>
+          </w:tcPr>
+          <w:p>
+            <w:pPr>
+              <w:rPr>
+                <w:rFonts w:ascii="Calibri" w:hAnsi="Calibri" w:cs="Calibri"/>
+                <w:sz w:val="30"/>
+                <w:szCs w:val="30"/>
+              </w:rPr>
+            </w:pPr>
+            <w:r>
+              <w:rPr>
+                <w:rFonts w:ascii="Calibri" w:hAnsi="Calibri" w:cs="Calibri"/>
+                <w:sz w:val="30"/>
+                <w:szCs w:val="30"/>
+              </w:rPr>
+              <w:t>0.252s</w:t>
+            </w:r>
+          </w:p>
+        </w:tc>
+        <w:tc>
+          <w:tcPr>
+            <w:tcW w:w="1592" w:type="dxa"/>
+          </w:tcPr>
+          <w:p>
+            <w:pPr>
+              <w:rPr>
+                <w:rFonts w:ascii="Calibri" w:hAnsi="Calibri" w:cs="Calibri"/>
+                <w:sz w:val="30"/>
+                <w:szCs w:val="30"/>
+              </w:rPr>
+            </w:pPr>
+            <w:r>
+              <w:rPr>
+                <w:rFonts w:ascii="Calibri" w:hAnsi="Calibri" w:cs="Calibri"/>
+                <w:sz w:val="30"/>
+                <w:szCs w:val="30"/>
+              </w:rPr>
+              <w:t>0.222s</w:t>
+            </w:r>
+          </w:p>
+        </w:tc>
+        <w:tc>
+          <w:tcPr>
+            <w:tcW w:w="1592" w:type="dxa"/>
+          </w:tcPr>
+          <w:p>
+            <w:pPr>
+              <w:rPr>
+                <w:rFonts w:ascii="Calibri" w:hAnsi="Calibri" w:cs="Calibri"/>
+                <w:sz w:val="30"/>
+                <w:szCs w:val="30"/>
+              </w:rPr>
+            </w:pPr>
+            <w:r>
+              <w:rPr>
+                <w:rFonts w:ascii="Calibri" w:hAnsi="Calibri" w:cs="Calibri"/>
+                <w:sz w:val="30"/>
+                <w:szCs w:val="30"/>
+              </w:rPr>
+              <w:t>0.237s</w:t>
+            </w:r>
+          </w:p>
+        </w:tc>
+        <w:tc>
+          <w:tcPr>
+            <w:tcW w:w="1350" w:type="dxa"/>
+          </w:tcPr>
+          <w:p>
+            <w:pPr>
+              <w:rPr>
+                <w:rFonts w:ascii="Calibri" w:hAnsi="Calibri" w:cs="Calibri"/>
+                <w:sz w:val="30"/>
+                <w:szCs w:val="30"/>
+              </w:rPr>
+            </w:pPr>
+            <w:r>
+              <w:rPr>
+                <w:rFonts w:ascii="Calibri" w:hAnsi="Calibri" w:cs="Calibri"/>
+                <w:sz w:val="30"/>
+                <w:szCs w:val="30"/>
+              </w:rPr>
+              <w:t>0.252s</w:t>
+            </w:r>
+          </w:p>
+        </w:tc>
+        <w:tc>
+          <w:tcPr>
+            <w:tcW w:w="1592" w:type="dxa"/>
+          </w:tcPr>
+          <w:p>
+            <w:pPr>
+              <w:rPr>
+                <w:rFonts w:ascii="Calibri" w:hAnsi="Calibri" w:cs="Calibri"/>
+                <w:sz w:val="30"/>
+                <w:szCs w:val="30"/>
+              </w:rPr>
+            </w:pPr>
+            <w:r>
+              <w:rPr>
+                <w:rFonts w:ascii="Calibri" w:hAnsi="Calibri" w:cs="Calibri"/>
+                <w:sz w:val="30"/>
+                <w:szCs w:val="30"/>
+              </w:rPr>
+              <w:t>0.297s</w:t>
             </w:r>
           </w:p>
         </w:tc>
@@ -1828,6 +2433,12 @@
           <w:rFonts w:ascii="Calibri" w:hAnsi="Calibri" w:cs="Calibri"/>
         </w:rPr>
       </w:pPr>
+      <w:r>
+        <w:rPr>
+          <w:rFonts w:ascii="Calibri" w:hAnsi="Calibri" w:cs="Calibri"/>
+        </w:rPr>
+        <w:t>MAD = Median Absolute Deviation</w:t>
+      </w:r>
     </w:p>
     <w:p>
       <w:pPr>
@@ -1879,23 +2490,21 @@
           <w:rFonts w:ascii="Calibri" w:hAnsi="Calibri" w:cs="Calibri"/>
           <w:color w:val="FF0000"/>
         </w:rPr>
-        <w:t xml:space="preserve">Crashes and other incidents lead to skaters falling and losing all momentum. Having to get up and start skating </w:t>
-      </w:r>
-      <w:proofErr w:type="gramStart"/>
-      <w:r>
-        <w:rPr>
-          <w:rFonts w:ascii="Calibri" w:hAnsi="Calibri" w:cs="Calibri"/>
-          <w:color w:val="FF0000"/>
-        </w:rPr>
-        <w:t>after  fall</w:t>
-      </w:r>
-      <w:proofErr w:type="gramEnd"/>
-      <w:r>
-        <w:rPr>
-          <w:rFonts w:ascii="Calibri" w:hAnsi="Calibri" w:cs="Calibri"/>
-          <w:color w:val="FF0000"/>
-        </w:rPr>
-        <w:t xml:space="preserve"> leads to a much slower time on either the lap or overall time.</w:t>
+        <w:t xml:space="preserve">Crashes and other incidents lead to skaters falling and losing all momentum. Having to get up and start skating after </w:t>
+      </w:r>
+      <w:r>
+        <w:rPr>
+          <w:rFonts w:ascii="Calibri" w:hAnsi="Calibri" w:cs="Calibri"/>
+          <w:color w:val="FF0000"/>
+        </w:rPr>
+        <w:t>a</w:t>
+      </w:r>
+      <w:r>
+        <w:rPr>
+          <w:rFonts w:ascii="Calibri" w:hAnsi="Calibri" w:cs="Calibri"/>
+          <w:color w:val="FF0000"/>
+        </w:rPr>
+        <w:t xml:space="preserve"> fall leads to a much slower time on either the lap or overall time.</w:t>
       </w:r>
     </w:p>
     <w:p>
@@ -1971,6 +2580,7 @@
       <w:pPr>
         <w:rPr>
           <w:rFonts w:ascii="Calibri" w:hAnsi="Calibri" w:cs="Calibri"/>
+          <w:color w:val="FF0000"/>
         </w:rPr>
       </w:pPr>
     </w:p>
@@ -1989,92 +2599,6 @@
         <w:rPr>
           <w:rFonts w:ascii="Calibri" w:hAnsi="Calibri" w:cs="Calibri"/>
         </w:rPr>
-        <w:t xml:space="preserve">Which lap has the largest interquartile range? </w:t>
-      </w:r>
-    </w:p>
-    <w:p>
-      <w:pPr>
-        <w:rPr>
-          <w:rFonts w:ascii="Calibri" w:hAnsi="Calibri" w:cs="Calibri"/>
-          <w:color w:val="FF0000"/>
-        </w:rPr>
-      </w:pPr>
-      <w:r>
-        <w:rPr>
-          <w:rFonts w:ascii="Calibri" w:hAnsi="Calibri" w:cs="Calibri"/>
-          <w:color w:val="FF0000"/>
-        </w:rPr>
-        <w:t>Lap 1: 7.27s – 6.93s = 0.34s</w:t>
-      </w:r>
-    </w:p>
-    <w:p>
-      <w:pPr>
-        <w:rPr>
-          <w:rFonts w:ascii="Calibri" w:hAnsi="Calibri" w:cs="Calibri"/>
-          <w:color w:val="FF0000"/>
-        </w:rPr>
-      </w:pPr>
-      <w:r>
-        <w:rPr>
-          <w:rFonts w:ascii="Calibri" w:hAnsi="Calibri" w:cs="Calibri"/>
-          <w:color w:val="FF0000"/>
-        </w:rPr>
-        <w:t>Lap 3: 8.72s – 8.39s = 0.33s</w:t>
-      </w:r>
-    </w:p>
-    <w:p>
-      <w:pPr>
-        <w:rPr>
-          <w:rFonts w:ascii="Calibri" w:hAnsi="Calibri" w:cs="Calibri"/>
-          <w:color w:val="FF0000"/>
-        </w:rPr>
-      </w:pPr>
-      <w:r>
-        <w:rPr>
-          <w:rFonts w:ascii="Calibri" w:hAnsi="Calibri" w:cs="Calibri"/>
-          <w:color w:val="FF0000"/>
-        </w:rPr>
-        <w:t>Lap 5: 9.18s – 8.73s = 0.45s</w:t>
-      </w:r>
-    </w:p>
-    <w:p>
-      <w:pPr>
-        <w:rPr>
-          <w:rFonts w:ascii="Calibri" w:hAnsi="Calibri" w:cs="Calibri"/>
-          <w:color w:val="FF0000"/>
-        </w:rPr>
-      </w:pPr>
-      <w:r>
-        <w:rPr>
-          <w:rFonts w:ascii="Calibri" w:hAnsi="Calibri" w:cs="Calibri"/>
-          <w:color w:val="FF0000"/>
-        </w:rPr>
-        <w:t>Lap 5, possibly because of fatigue and crashes</w:t>
-      </w:r>
-    </w:p>
-    <w:p>
-      <w:pPr>
-        <w:rPr>
-          <w:rFonts w:ascii="Calibri" w:hAnsi="Calibri" w:cs="Calibri"/>
-          <w:color w:val="FF0000"/>
-        </w:rPr>
-      </w:pPr>
-    </w:p>
-    <w:p>
-      <w:pPr>
-        <w:pStyle w:val="ListParagraph"/>
-        <w:numPr>
-          <w:ilvl w:val="0"/>
-          <w:numId w:val="1"/>
-        </w:numPr>
-        <w:rPr>
-          <w:rFonts w:ascii="Calibri" w:hAnsi="Calibri" w:cs="Calibri"/>
-        </w:rPr>
-      </w:pPr>
-      <w:r>
-        <w:rPr>
-          <w:rFonts w:ascii="Calibri" w:hAnsi="Calibri" w:cs="Calibri"/>
-        </w:rPr>
         <w:t>Why are the mean overall and lap times higher than the median overall and lap times?</w:t>
       </w:r>
     </w:p>
@@ -2090,7 +2614,6 @@
           <w:rFonts w:ascii="Calibri" w:hAnsi="Calibri" w:cs="Calibri"/>
           <w:color w:val="FF0000"/>
         </w:rPr>
-        <w:lastRenderedPageBreak/>
         <w:t>Because there are many outliers and high values that push the mean lap times up more than the median lap times</w:t>
       </w:r>
     </w:p>
@@ -2116,13 +2639,14 @@
           <w:sz w:val="28"/>
           <w:szCs w:val="28"/>
         </w:rPr>
+        <w:lastRenderedPageBreak/>
         <w:t>Notable Performances:</w:t>
       </w:r>
     </w:p>
     <w:tbl>
       <w:tblPr>
         <w:tblStyle w:val="TableGrid"/>
-        <w:tblW w:w="0" w:type="auto"/>
+        <w:tblW w:w="9805" w:type="dxa"/>
         <w:tblLayout w:type="fixed"/>
         <w:tblLook w:val="04A0" w:firstRow="1" w:lastRow="0" w:firstColumn="1" w:lastColumn="0" w:noHBand="0" w:noVBand="1"/>
       </w:tblPr>
@@ -2130,8 +2654,10 @@
         <w:gridCol w:w="2875"/>
         <w:gridCol w:w="1260"/>
         <w:gridCol w:w="1170"/>
+        <w:gridCol w:w="1080"/>
+        <w:gridCol w:w="1080"/>
+        <w:gridCol w:w="1080"/>
         <w:gridCol w:w="1260"/>
-        <w:gridCol w:w="1500"/>
       </w:tblGrid>
       <w:tr>
         <w:trPr>
@@ -2205,29 +2731,73 @@
         </w:tc>
         <w:tc>
           <w:tcPr>
+            <w:tcW w:w="1080" w:type="dxa"/>
+          </w:tcPr>
+          <w:p>
+            <w:pPr>
+              <w:rPr>
+                <w:rFonts w:ascii="Calibri" w:hAnsi="Calibri" w:cs="Calibri"/>
+                <w:sz w:val="30"/>
+                <w:szCs w:val="30"/>
+              </w:rPr>
+            </w:pPr>
+            <w:r>
+              <w:rPr>
+                <w:rFonts w:ascii="Calibri" w:hAnsi="Calibri" w:cs="Calibri"/>
+                <w:sz w:val="30"/>
+                <w:szCs w:val="30"/>
+              </w:rPr>
+              <w:t>Lap2</w:t>
+            </w:r>
+          </w:p>
+        </w:tc>
+        <w:tc>
+          <w:tcPr>
+            <w:tcW w:w="1080" w:type="dxa"/>
+          </w:tcPr>
+          <w:p>
+            <w:pPr>
+              <w:rPr>
+                <w:rFonts w:ascii="Calibri" w:hAnsi="Calibri" w:cs="Calibri"/>
+                <w:sz w:val="30"/>
+                <w:szCs w:val="30"/>
+              </w:rPr>
+            </w:pPr>
+            <w:r>
+              <w:rPr>
+                <w:rFonts w:ascii="Calibri" w:hAnsi="Calibri" w:cs="Calibri"/>
+                <w:sz w:val="30"/>
+                <w:szCs w:val="30"/>
+              </w:rPr>
+              <w:t>Lap 3</w:t>
+            </w:r>
+          </w:p>
+        </w:tc>
+        <w:tc>
+          <w:tcPr>
+            <w:tcW w:w="1080" w:type="dxa"/>
+          </w:tcPr>
+          <w:p>
+            <w:pPr>
+              <w:rPr>
+                <w:rFonts w:ascii="Calibri" w:hAnsi="Calibri" w:cs="Calibri"/>
+                <w:sz w:val="30"/>
+                <w:szCs w:val="30"/>
+              </w:rPr>
+            </w:pPr>
+            <w:r>
+              <w:rPr>
+                <w:rFonts w:ascii="Calibri" w:hAnsi="Calibri" w:cs="Calibri"/>
+                <w:sz w:val="30"/>
+                <w:szCs w:val="30"/>
+              </w:rPr>
+              <w:t>Lap4</w:t>
+            </w:r>
+          </w:p>
+        </w:tc>
+        <w:tc>
+          <w:tcPr>
             <w:tcW w:w="1260" w:type="dxa"/>
-          </w:tcPr>
-          <w:p>
-            <w:pPr>
-              <w:rPr>
-                <w:rFonts w:ascii="Calibri" w:hAnsi="Calibri" w:cs="Calibri"/>
-                <w:sz w:val="30"/>
-                <w:szCs w:val="30"/>
-              </w:rPr>
-            </w:pPr>
-            <w:r>
-              <w:rPr>
-                <w:rFonts w:ascii="Calibri" w:hAnsi="Calibri" w:cs="Calibri"/>
-                <w:sz w:val="30"/>
-                <w:szCs w:val="30"/>
-              </w:rPr>
-              <w:t>Lap 3</w:t>
-            </w:r>
-          </w:p>
-        </w:tc>
-        <w:tc>
-          <w:tcPr>
-            <w:tcW w:w="1500" w:type="dxa"/>
           </w:tcPr>
           <w:p>
             <w:pPr>
@@ -2347,29 +2917,73 @@
         </w:tc>
         <w:tc>
           <w:tcPr>
+            <w:tcW w:w="1080" w:type="dxa"/>
+          </w:tcPr>
+          <w:p>
+            <w:pPr>
+              <w:rPr>
+                <w:rFonts w:ascii="Calibri" w:hAnsi="Calibri" w:cs="Calibri"/>
+                <w:sz w:val="30"/>
+                <w:szCs w:val="30"/>
+              </w:rPr>
+            </w:pPr>
+            <w:r>
+              <w:rPr>
+                <w:rFonts w:ascii="Calibri" w:hAnsi="Calibri" w:cs="Calibri"/>
+                <w:sz w:val="30"/>
+                <w:szCs w:val="30"/>
+              </w:rPr>
+              <w:t>8.49s</w:t>
+            </w:r>
+          </w:p>
+        </w:tc>
+        <w:tc>
+          <w:tcPr>
+            <w:tcW w:w="1080" w:type="dxa"/>
+          </w:tcPr>
+          <w:p>
+            <w:pPr>
+              <w:rPr>
+                <w:rFonts w:ascii="Calibri" w:hAnsi="Calibri" w:cs="Calibri"/>
+                <w:sz w:val="30"/>
+                <w:szCs w:val="30"/>
+              </w:rPr>
+            </w:pPr>
+            <w:r>
+              <w:rPr>
+                <w:rFonts w:ascii="Calibri" w:hAnsi="Calibri" w:cs="Calibri"/>
+                <w:sz w:val="30"/>
+                <w:szCs w:val="30"/>
+              </w:rPr>
+              <w:t>8.10s</w:t>
+            </w:r>
+          </w:p>
+        </w:tc>
+        <w:tc>
+          <w:tcPr>
+            <w:tcW w:w="1080" w:type="dxa"/>
+          </w:tcPr>
+          <w:p>
+            <w:pPr>
+              <w:rPr>
+                <w:rFonts w:ascii="Calibri" w:hAnsi="Calibri" w:cs="Calibri"/>
+                <w:sz w:val="30"/>
+                <w:szCs w:val="30"/>
+              </w:rPr>
+            </w:pPr>
+            <w:r>
+              <w:rPr>
+                <w:rFonts w:ascii="Calibri" w:hAnsi="Calibri" w:cs="Calibri"/>
+                <w:sz w:val="30"/>
+                <w:szCs w:val="30"/>
+              </w:rPr>
+              <w:t>8.19s</w:t>
+            </w:r>
+          </w:p>
+        </w:tc>
+        <w:tc>
+          <w:tcPr>
             <w:tcW w:w="1260" w:type="dxa"/>
-          </w:tcPr>
-          <w:p>
-            <w:pPr>
-              <w:rPr>
-                <w:rFonts w:ascii="Calibri" w:hAnsi="Calibri" w:cs="Calibri"/>
-                <w:sz w:val="30"/>
-                <w:szCs w:val="30"/>
-              </w:rPr>
-            </w:pPr>
-            <w:r>
-              <w:rPr>
-                <w:rFonts w:ascii="Calibri" w:hAnsi="Calibri" w:cs="Calibri"/>
-                <w:sz w:val="30"/>
-                <w:szCs w:val="30"/>
-              </w:rPr>
-              <w:t>8.10s</w:t>
-            </w:r>
-          </w:p>
-        </w:tc>
-        <w:tc>
-          <w:tcPr>
-            <w:tcW w:w="1500" w:type="dxa"/>
           </w:tcPr>
           <w:p>
             <w:pPr>
@@ -2487,29 +3101,73 @@
         </w:tc>
         <w:tc>
           <w:tcPr>
+            <w:tcW w:w="1080" w:type="dxa"/>
+          </w:tcPr>
+          <w:p>
+            <w:pPr>
+              <w:rPr>
+                <w:rFonts w:ascii="Calibri" w:hAnsi="Calibri" w:cs="Calibri"/>
+                <w:sz w:val="30"/>
+                <w:szCs w:val="30"/>
+              </w:rPr>
+            </w:pPr>
+            <w:r>
+              <w:rPr>
+                <w:rFonts w:ascii="Calibri" w:hAnsi="Calibri" w:cs="Calibri"/>
+                <w:sz w:val="30"/>
+                <w:szCs w:val="30"/>
+              </w:rPr>
+              <w:t>8.76s</w:t>
+            </w:r>
+          </w:p>
+        </w:tc>
+        <w:tc>
+          <w:tcPr>
+            <w:tcW w:w="1080" w:type="dxa"/>
+          </w:tcPr>
+          <w:p>
+            <w:pPr>
+              <w:rPr>
+                <w:rFonts w:ascii="Calibri" w:hAnsi="Calibri" w:cs="Calibri"/>
+                <w:sz w:val="30"/>
+                <w:szCs w:val="30"/>
+              </w:rPr>
+            </w:pPr>
+            <w:r>
+              <w:rPr>
+                <w:rFonts w:ascii="Calibri" w:hAnsi="Calibri" w:cs="Calibri"/>
+                <w:sz w:val="30"/>
+                <w:szCs w:val="30"/>
+              </w:rPr>
+              <w:t>8.51s</w:t>
+            </w:r>
+          </w:p>
+        </w:tc>
+        <w:tc>
+          <w:tcPr>
+            <w:tcW w:w="1080" w:type="dxa"/>
+          </w:tcPr>
+          <w:p>
+            <w:pPr>
+              <w:rPr>
+                <w:rFonts w:ascii="Calibri" w:hAnsi="Calibri" w:cs="Calibri"/>
+                <w:sz w:val="30"/>
+                <w:szCs w:val="30"/>
+              </w:rPr>
+            </w:pPr>
+            <w:r>
+              <w:rPr>
+                <w:rFonts w:ascii="Calibri" w:hAnsi="Calibri" w:cs="Calibri"/>
+                <w:sz w:val="30"/>
+                <w:szCs w:val="30"/>
+              </w:rPr>
+              <w:t>8.53s</w:t>
+            </w:r>
+          </w:p>
+        </w:tc>
+        <w:tc>
+          <w:tcPr>
             <w:tcW w:w="1260" w:type="dxa"/>
-          </w:tcPr>
-          <w:p>
-            <w:pPr>
-              <w:rPr>
-                <w:rFonts w:ascii="Calibri" w:hAnsi="Calibri" w:cs="Calibri"/>
-                <w:sz w:val="30"/>
-                <w:szCs w:val="30"/>
-              </w:rPr>
-            </w:pPr>
-            <w:r>
-              <w:rPr>
-                <w:rFonts w:ascii="Calibri" w:hAnsi="Calibri" w:cs="Calibri"/>
-                <w:sz w:val="30"/>
-                <w:szCs w:val="30"/>
-              </w:rPr>
-              <w:t>8.51s</w:t>
-            </w:r>
-          </w:p>
-        </w:tc>
-        <w:tc>
-          <w:tcPr>
-            <w:tcW w:w="1500" w:type="dxa"/>
           </w:tcPr>
           <w:p>
             <w:pPr>
@@ -2602,29 +3260,73 @@
         </w:tc>
         <w:tc>
           <w:tcPr>
+            <w:tcW w:w="1080" w:type="dxa"/>
+          </w:tcPr>
+          <w:p>
+            <w:pPr>
+              <w:rPr>
+                <w:rFonts w:ascii="Calibri" w:hAnsi="Calibri" w:cs="Calibri"/>
+                <w:sz w:val="30"/>
+                <w:szCs w:val="30"/>
+              </w:rPr>
+            </w:pPr>
+            <w:r>
+              <w:rPr>
+                <w:rFonts w:ascii="Calibri" w:hAnsi="Calibri" w:cs="Calibri"/>
+                <w:sz w:val="30"/>
+                <w:szCs w:val="30"/>
+              </w:rPr>
+              <w:t>8.65s</w:t>
+            </w:r>
+          </w:p>
+        </w:tc>
+        <w:tc>
+          <w:tcPr>
+            <w:tcW w:w="1080" w:type="dxa"/>
+          </w:tcPr>
+          <w:p>
+            <w:pPr>
+              <w:rPr>
+                <w:rFonts w:ascii="Calibri" w:hAnsi="Calibri" w:cs="Calibri"/>
+                <w:sz w:val="30"/>
+                <w:szCs w:val="30"/>
+              </w:rPr>
+            </w:pPr>
+            <w:r>
+              <w:rPr>
+                <w:rFonts w:ascii="Calibri" w:hAnsi="Calibri" w:cs="Calibri"/>
+                <w:sz w:val="30"/>
+                <w:szCs w:val="30"/>
+              </w:rPr>
+              <w:t>8.00s</w:t>
+            </w:r>
+          </w:p>
+        </w:tc>
+        <w:tc>
+          <w:tcPr>
+            <w:tcW w:w="1080" w:type="dxa"/>
+          </w:tcPr>
+          <w:p>
+            <w:pPr>
+              <w:rPr>
+                <w:rFonts w:ascii="Calibri" w:hAnsi="Calibri" w:cs="Calibri"/>
+                <w:sz w:val="30"/>
+                <w:szCs w:val="30"/>
+              </w:rPr>
+            </w:pPr>
+            <w:r>
+              <w:rPr>
+                <w:rFonts w:ascii="Calibri" w:hAnsi="Calibri" w:cs="Calibri"/>
+                <w:sz w:val="30"/>
+                <w:szCs w:val="30"/>
+              </w:rPr>
+              <w:t>8.22s</w:t>
+            </w:r>
+          </w:p>
+        </w:tc>
+        <w:tc>
+          <w:tcPr>
             <w:tcW w:w="1260" w:type="dxa"/>
-          </w:tcPr>
-          <w:p>
-            <w:pPr>
-              <w:rPr>
-                <w:rFonts w:ascii="Calibri" w:hAnsi="Calibri" w:cs="Calibri"/>
-                <w:sz w:val="30"/>
-                <w:szCs w:val="30"/>
-              </w:rPr>
-            </w:pPr>
-            <w:r>
-              <w:rPr>
-                <w:rFonts w:ascii="Calibri" w:hAnsi="Calibri" w:cs="Calibri"/>
-                <w:sz w:val="30"/>
-                <w:szCs w:val="30"/>
-              </w:rPr>
-              <w:t>8.00s</w:t>
-            </w:r>
-          </w:p>
-        </w:tc>
-        <w:tc>
-          <w:tcPr>
-            <w:tcW w:w="1500" w:type="dxa"/>
           </w:tcPr>
           <w:p>
             <w:pPr>
@@ -2734,29 +3436,73 @@
         </w:tc>
         <w:tc>
           <w:tcPr>
+            <w:tcW w:w="1080" w:type="dxa"/>
+          </w:tcPr>
+          <w:p>
+            <w:pPr>
+              <w:rPr>
+                <w:rFonts w:ascii="Calibri" w:hAnsi="Calibri" w:cs="Calibri"/>
+                <w:sz w:val="30"/>
+                <w:szCs w:val="30"/>
+              </w:rPr>
+            </w:pPr>
+            <w:r>
+              <w:rPr>
+                <w:rFonts w:ascii="Calibri" w:hAnsi="Calibri" w:cs="Calibri"/>
+                <w:sz w:val="30"/>
+                <w:szCs w:val="30"/>
+              </w:rPr>
+              <w:t>8.69s</w:t>
+            </w:r>
+          </w:p>
+        </w:tc>
+        <w:tc>
+          <w:tcPr>
+            <w:tcW w:w="1080" w:type="dxa"/>
+          </w:tcPr>
+          <w:p>
+            <w:pPr>
+              <w:rPr>
+                <w:rFonts w:ascii="Calibri" w:hAnsi="Calibri" w:cs="Calibri"/>
+                <w:sz w:val="30"/>
+                <w:szCs w:val="30"/>
+              </w:rPr>
+            </w:pPr>
+            <w:r>
+              <w:rPr>
+                <w:rFonts w:ascii="Calibri" w:hAnsi="Calibri" w:cs="Calibri"/>
+                <w:sz w:val="30"/>
+                <w:szCs w:val="30"/>
+              </w:rPr>
+              <w:t>8.23s</w:t>
+            </w:r>
+          </w:p>
+        </w:tc>
+        <w:tc>
+          <w:tcPr>
+            <w:tcW w:w="1080" w:type="dxa"/>
+          </w:tcPr>
+          <w:p>
+            <w:pPr>
+              <w:rPr>
+                <w:rFonts w:ascii="Calibri" w:hAnsi="Calibri" w:cs="Calibri"/>
+                <w:sz w:val="30"/>
+                <w:szCs w:val="30"/>
+              </w:rPr>
+            </w:pPr>
+            <w:r>
+              <w:rPr>
+                <w:rFonts w:ascii="Calibri" w:hAnsi="Calibri" w:cs="Calibri"/>
+                <w:sz w:val="30"/>
+                <w:szCs w:val="30"/>
+              </w:rPr>
+              <w:t>8.25s</w:t>
+            </w:r>
+          </w:p>
+        </w:tc>
+        <w:tc>
+          <w:tcPr>
             <w:tcW w:w="1260" w:type="dxa"/>
-          </w:tcPr>
-          <w:p>
-            <w:pPr>
-              <w:rPr>
-                <w:rFonts w:ascii="Calibri" w:hAnsi="Calibri" w:cs="Calibri"/>
-                <w:sz w:val="30"/>
-                <w:szCs w:val="30"/>
-              </w:rPr>
-            </w:pPr>
-            <w:r>
-              <w:rPr>
-                <w:rFonts w:ascii="Calibri" w:hAnsi="Calibri" w:cs="Calibri"/>
-                <w:sz w:val="30"/>
-                <w:szCs w:val="30"/>
-              </w:rPr>
-              <w:t>8.23s</w:t>
-            </w:r>
-          </w:p>
-        </w:tc>
-        <w:tc>
-          <w:tcPr>
-            <w:tcW w:w="1500" w:type="dxa"/>
           </w:tcPr>
           <w:p>
             <w:pPr>
@@ -2784,6 +3530,149 @@
           <w:rFonts w:ascii="Calibri" w:hAnsi="Calibri" w:cs="Calibri"/>
         </w:rPr>
       </w:pPr>
+      <w:r>
+        <w:rPr>
+          <w:rFonts w:ascii="Calibri" w:hAnsi="Calibri" w:cs="Calibri"/>
+        </w:rPr>
+        <w:t xml:space="preserve">The Median Absolute Deviation is an alternative method to find the z-score for a value that is not as </w:t>
+      </w:r>
+      <w:proofErr w:type="gramStart"/>
+      <w:r>
+        <w:rPr>
+          <w:rFonts w:ascii="Calibri" w:hAnsi="Calibri" w:cs="Calibri"/>
+        </w:rPr>
+        <w:t>effected</w:t>
+      </w:r>
+      <w:proofErr w:type="gramEnd"/>
+      <w:r>
+        <w:rPr>
+          <w:rFonts w:ascii="Calibri" w:hAnsi="Calibri" w:cs="Calibri"/>
+        </w:rPr>
+        <w:t xml:space="preserve"> by outliers as a traditional z-score calculation. </w:t>
+      </w:r>
+      <w:proofErr w:type="gramStart"/>
+      <w:r>
+        <w:rPr>
+          <w:rFonts w:ascii="Calibri" w:hAnsi="Calibri" w:cs="Calibri"/>
+        </w:rPr>
+        <w:t>The MAD</w:t>
+      </w:r>
+      <w:proofErr w:type="gramEnd"/>
+      <w:r>
+        <w:rPr>
+          <w:rFonts w:ascii="Calibri" w:hAnsi="Calibri" w:cs="Calibri"/>
+        </w:rPr>
+        <w:t xml:space="preserve"> is straightforward to find. First you take the </w:t>
+      </w:r>
+      <w:proofErr w:type="gramStart"/>
+      <w:r>
+        <w:rPr>
+          <w:rFonts w:ascii="Calibri" w:hAnsi="Calibri" w:cs="Calibri"/>
+        </w:rPr>
+        <w:t>median, and</w:t>
+      </w:r>
+      <w:proofErr w:type="gramEnd"/>
+      <w:r>
+        <w:rPr>
+          <w:rFonts w:ascii="Calibri" w:hAnsi="Calibri" w:cs="Calibri"/>
+        </w:rPr>
+        <w:t xml:space="preserve"> find the difference between every value in a set of numbers and the median. Then, you find the value that is the median of the new set of numbers you have calculated. Instead of Standard Deviation which finds the average difference between the median and values, MAD finds the middle </w:t>
+      </w:r>
+      <w:proofErr w:type="gramStart"/>
+      <w:r>
+        <w:rPr>
+          <w:rFonts w:ascii="Calibri" w:hAnsi="Calibri" w:cs="Calibri"/>
+        </w:rPr>
+        <w:t>value</w:t>
+      </w:r>
+      <w:proofErr w:type="gramEnd"/>
+      <w:r>
+        <w:rPr>
+          <w:rFonts w:ascii="Calibri" w:hAnsi="Calibri" w:cs="Calibri"/>
+        </w:rPr>
+        <w:t xml:space="preserve"> so outliers are not weighted strongly.</w:t>
+      </w:r>
+    </w:p>
+    <w:p>
+      <w:pPr>
+        <w:rPr>
+          <w:rFonts w:ascii="Calibri" w:hAnsi="Calibri" w:cs="Calibri"/>
+        </w:rPr>
+      </w:pPr>
+      <w:r>
+        <w:rPr>
+          <w:rFonts w:ascii="Calibri" w:hAnsi="Calibri" w:cs="Calibri"/>
+        </w:rPr>
+        <w:t>Mean Absolute Deviation can be used to calculate a modified z-score with the formula</w:t>
+      </w:r>
+    </w:p>
+    <w:p>
+      <w:pPr>
+        <w:rPr>
+          <w:rFonts w:ascii="Calibri" w:hAnsi="Calibri" w:cs="Calibri"/>
+        </w:rPr>
+      </w:pPr>
+      <w:r>
+        <w:rPr>
+          <w:rFonts w:ascii="Calibri" w:hAnsi="Calibri" w:cs="Calibri"/>
+        </w:rPr>
+        <w:t xml:space="preserve">0.675(x1 – </w:t>
+      </w:r>
+      <w:proofErr w:type="spellStart"/>
+      <w:r>
+        <w:rPr>
+          <w:rFonts w:ascii="Calibri" w:hAnsi="Calibri" w:cs="Calibri"/>
+        </w:rPr>
+        <w:t>xm</w:t>
+      </w:r>
+      <w:proofErr w:type="spellEnd"/>
+      <w:r>
+        <w:rPr>
+          <w:rFonts w:ascii="Calibri" w:hAnsi="Calibri" w:cs="Calibri"/>
+        </w:rPr>
+        <w:t>) / MAD = Modified z-score</w:t>
+      </w:r>
+    </w:p>
+    <w:p>
+      <w:pPr>
+        <w:rPr>
+          <w:rFonts w:ascii="Calibri" w:hAnsi="Calibri" w:cs="Calibri"/>
+        </w:rPr>
+      </w:pPr>
+      <w:r>
+        <w:rPr>
+          <w:rFonts w:ascii="Calibri" w:hAnsi="Calibri" w:cs="Calibri"/>
+        </w:rPr>
+        <w:t xml:space="preserve">Where MAD is Mean Absolute Deviation, x1 is the value, and </w:t>
+      </w:r>
+      <w:proofErr w:type="spellStart"/>
+      <w:r>
+        <w:rPr>
+          <w:rFonts w:ascii="Calibri" w:hAnsi="Calibri" w:cs="Calibri"/>
+        </w:rPr>
+        <w:t>xm</w:t>
+      </w:r>
+      <w:proofErr w:type="spellEnd"/>
+      <w:r>
+        <w:rPr>
+          <w:rFonts w:ascii="Calibri" w:hAnsi="Calibri" w:cs="Calibri"/>
+        </w:rPr>
+        <w:t xml:space="preserve"> is the median.</w:t>
+      </w:r>
+    </w:p>
+    <w:p>
+      <w:pPr>
+        <w:rPr>
+          <w:rFonts w:ascii="Calibri" w:hAnsi="Calibri" w:cs="Calibri"/>
+        </w:rPr>
+      </w:pPr>
+    </w:p>
+    <w:p>
+      <w:pPr>
+        <w:rPr>
+          <w:rFonts w:ascii="Calibri" w:hAnsi="Calibri" w:cs="Calibri"/>
+        </w:rPr>
+      </w:pPr>
     </w:p>
     <w:p>
       <w:pPr>
@@ -2797,6 +3686,13 @@
         </w:rPr>
         <w:t>Pick a Notable performance or 2 from above for the following questions:</w:t>
       </w:r>
+    </w:p>
+    <w:p>
+      <w:pPr>
+        <w:rPr>
+          <w:rFonts w:ascii="Calibri" w:hAnsi="Calibri" w:cs="Calibri"/>
+        </w:rPr>
+      </w:pPr>
     </w:p>
     <w:p>
       <w:pPr>
@@ -2813,25 +3709,13 @@
         <w:rPr>
           <w:rFonts w:ascii="Calibri" w:hAnsi="Calibri" w:cs="Calibri"/>
         </w:rPr>
-        <w:t>What is the</w:t>
-      </w:r>
-      <w:r>
-        <w:rPr>
-          <w:rFonts w:ascii="Calibri" w:hAnsi="Calibri" w:cs="Calibri"/>
-        </w:rPr>
-        <w:t xml:space="preserve"> z-score for the overall time</w:t>
-      </w:r>
-      <w:r>
-        <w:rPr>
-          <w:rFonts w:ascii="Calibri" w:hAnsi="Calibri" w:cs="Calibri"/>
-        </w:rPr>
-        <w:t xml:space="preserve"> of your selected athlete</w:t>
-      </w:r>
-      <w:r>
-        <w:rPr>
-          <w:rFonts w:ascii="Calibri" w:hAnsi="Calibri" w:cs="Calibri"/>
-        </w:rPr>
-        <w:t>?</w:t>
+        <w:t>Find the modified z-score for the overall time of your selected athlete</w:t>
+      </w:r>
+      <w:r>
+        <w:rPr>
+          <w:rFonts w:ascii="Calibri" w:hAnsi="Calibri" w:cs="Calibri"/>
+        </w:rPr>
+        <w:t xml:space="preserve"> if the MAD value is 1.076s.</w:t>
       </w:r>
     </w:p>
     <w:p>
@@ -2862,87 +3746,138 @@
           <w:rFonts w:ascii="Calibri" w:hAnsi="Calibri" w:cs="Calibri"/>
           <w:color w:val="FF0000"/>
         </w:rPr>
-        <w:t xml:space="preserve">: (39.937 – 43.63)/5.76 = </w:t>
-      </w:r>
-      <w:r>
-        <w:rPr>
-          <w:rFonts w:ascii="Calibri" w:hAnsi="Calibri" w:cs="Calibri"/>
-          <w:color w:val="FF0000"/>
-        </w:rPr>
-        <w:t>-0.6411</w:t>
-      </w:r>
-    </w:p>
-    <w:p>
-      <w:pPr>
-        <w:rPr>
-          <w:rFonts w:ascii="Calibri" w:hAnsi="Calibri" w:cs="Calibri"/>
-          <w:color w:val="FF0000"/>
-        </w:rPr>
-      </w:pPr>
-      <w:r>
-        <w:rPr>
-          <w:rFonts w:ascii="Calibri" w:hAnsi="Calibri" w:cs="Calibri"/>
-          <w:color w:val="FF0000"/>
-        </w:rPr>
-        <w:t>Victor An: (41.312 – 43.63)/5.76 = -</w:t>
-      </w:r>
-      <w:r>
-        <w:rPr>
-          <w:rFonts w:ascii="Calibri" w:hAnsi="Calibri" w:cs="Calibri"/>
-          <w:color w:val="FF0000"/>
-        </w:rPr>
-        <w:t>0.4024</w:t>
-      </w:r>
-    </w:p>
-    <w:p>
-      <w:pPr>
-        <w:rPr>
-          <w:rFonts w:ascii="Calibri" w:hAnsi="Calibri" w:cs="Calibri"/>
-          <w:color w:val="FF0000"/>
-        </w:rPr>
-      </w:pPr>
-      <w:r>
-        <w:rPr>
-          <w:rFonts w:ascii="Calibri" w:hAnsi="Calibri" w:cs="Calibri"/>
-          <w:color w:val="FF0000"/>
-        </w:rPr>
-        <w:t>Shaolin Sandor Liu: (40.523 – 43.63)/5.76 = -</w:t>
-      </w:r>
-      <w:r>
-        <w:rPr>
-          <w:rFonts w:ascii="Calibri" w:hAnsi="Calibri" w:cs="Calibri"/>
-          <w:color w:val="FF0000"/>
-        </w:rPr>
-        <w:t>0.5394</w:t>
-      </w:r>
-    </w:p>
-    <w:p>
-      <w:pPr>
-        <w:rPr>
-          <w:rFonts w:ascii="Calibri" w:hAnsi="Calibri" w:cs="Calibri"/>
-        </w:rPr>
-      </w:pPr>
-      <w:r>
-        <w:rPr>
-          <w:rFonts w:ascii="Calibri" w:hAnsi="Calibri" w:cs="Calibri"/>
-          <w:color w:val="FF0000"/>
-        </w:rPr>
-        <w:t>Wu Dajing: (40.526 – 43.63)/5.76 = -</w:t>
-      </w:r>
-      <w:r>
-        <w:rPr>
-          <w:rFonts w:ascii="Calibri" w:hAnsi="Calibri" w:cs="Calibri"/>
-          <w:color w:val="FF0000"/>
-        </w:rPr>
-        <w:t>0.538</w:t>
-      </w:r>
-      <w:r>
-        <w:rPr>
-          <w:rFonts w:ascii="Calibri" w:hAnsi="Calibri" w:cs="Calibri"/>
-          <w:color w:val="FF0000"/>
-        </w:rPr>
-        <w:t>9</w:t>
-      </w:r>
+        <w:t xml:space="preserve">: 0.675(39.937 – 42.19)/1.076 = </w:t>
+      </w:r>
+      <w:r>
+        <w:rPr>
+          <w:rFonts w:ascii="Calibri" w:hAnsi="Calibri" w:cs="Calibri"/>
+          <w:color w:val="FF0000"/>
+        </w:rPr>
+        <w:t>-</w:t>
+      </w:r>
+      <w:r>
+        <w:rPr>
+          <w:rFonts w:ascii="Calibri" w:hAnsi="Calibri" w:cs="Calibri"/>
+          <w:color w:val="FF0000"/>
+        </w:rPr>
+        <w:t>1.413</w:t>
+      </w:r>
+      <w:r>
+        <w:rPr>
+          <w:rFonts w:ascii="Calibri" w:hAnsi="Calibri" w:cs="Calibri"/>
+          <w:color w:val="FF0000"/>
+        </w:rPr>
+        <w:t>4</w:t>
+      </w:r>
+    </w:p>
+    <w:p>
+      <w:pPr>
+        <w:rPr>
+          <w:rFonts w:ascii="Calibri" w:hAnsi="Calibri" w:cs="Calibri"/>
+          <w:color w:val="FF0000"/>
+        </w:rPr>
+      </w:pPr>
+      <w:r>
+        <w:rPr>
+          <w:rFonts w:ascii="Calibri" w:hAnsi="Calibri" w:cs="Calibri"/>
+          <w:color w:val="FF0000"/>
+        </w:rPr>
+        <w:t>Victor An: 0.675(41.312</w:t>
+      </w:r>
+      <w:r>
+        <w:rPr>
+          <w:rFonts w:ascii="Calibri" w:hAnsi="Calibri" w:cs="Calibri"/>
+          <w:color w:val="FF0000"/>
+        </w:rPr>
+        <w:softHyphen/>
+        <w:t>-</w:t>
+      </w:r>
+      <w:r>
+        <w:rPr>
+          <w:rFonts w:ascii="Calibri" w:hAnsi="Calibri" w:cs="Calibri"/>
+          <w:color w:val="FF0000"/>
+        </w:rPr>
+        <w:t>42.19)/1.076</w:t>
+      </w:r>
+      <w:r>
+        <w:rPr>
+          <w:rFonts w:ascii="Calibri" w:hAnsi="Calibri" w:cs="Calibri"/>
+          <w:color w:val="FF0000"/>
+        </w:rPr>
+        <w:t xml:space="preserve"> = </w:t>
+      </w:r>
+      <w:r>
+        <w:rPr>
+          <w:rFonts w:ascii="Calibri" w:hAnsi="Calibri" w:cs="Calibri"/>
+          <w:color w:val="FF0000"/>
+        </w:rPr>
+        <w:t>-0.5508</w:t>
+      </w:r>
+    </w:p>
+    <w:p>
+      <w:pPr>
+        <w:rPr>
+          <w:rFonts w:ascii="Calibri" w:hAnsi="Calibri" w:cs="Calibri"/>
+          <w:color w:val="FF0000"/>
+        </w:rPr>
+      </w:pPr>
+      <w:r>
+        <w:rPr>
+          <w:rFonts w:ascii="Calibri" w:hAnsi="Calibri" w:cs="Calibri"/>
+          <w:color w:val="FF0000"/>
+        </w:rPr>
+        <w:t>Shaolin Sandor Liu: 0.675(40.523-</w:t>
+      </w:r>
+      <w:r>
+        <w:rPr>
+          <w:rFonts w:ascii="Calibri" w:hAnsi="Calibri" w:cs="Calibri"/>
+          <w:color w:val="FF0000"/>
+        </w:rPr>
+        <w:t>42.19)/1.076 = -1.0457</w:t>
+      </w:r>
+    </w:p>
+    <w:p>
+      <w:pPr>
+        <w:rPr>
+          <w:rFonts w:ascii="Calibri" w:hAnsi="Calibri" w:cs="Calibri"/>
+          <w:color w:val="FF0000"/>
+        </w:rPr>
+      </w:pPr>
+      <w:r>
+        <w:rPr>
+          <w:rFonts w:ascii="Calibri" w:hAnsi="Calibri" w:cs="Calibri"/>
+          <w:color w:val="FF0000"/>
+        </w:rPr>
+        <w:t>Wu Dajing: 0.675(40.526 – 42.19)/1.076 = -1.0439</w:t>
+      </w:r>
+    </w:p>
+    <w:p>
+      <w:pPr>
+        <w:rPr>
+          <w:rFonts w:ascii="Calibri" w:hAnsi="Calibri" w:cs="Calibri"/>
+        </w:rPr>
+      </w:pPr>
+    </w:p>
+    <w:p>
+      <w:pPr>
+        <w:rPr>
+          <w:rFonts w:ascii="Calibri" w:hAnsi="Calibri" w:cs="Calibri"/>
+        </w:rPr>
+      </w:pPr>
+    </w:p>
+    <w:p>
+      <w:pPr>
+        <w:rPr>
+          <w:rFonts w:ascii="Calibri" w:hAnsi="Calibri" w:cs="Calibri"/>
+        </w:rPr>
+      </w:pPr>
+    </w:p>
+    <w:p>
+      <w:pPr>
+        <w:rPr>
+          <w:rFonts w:ascii="Calibri" w:hAnsi="Calibri" w:cs="Calibri"/>
+        </w:rPr>
+      </w:pPr>
     </w:p>
     <w:p>
       <w:pPr>
@@ -2966,7 +3901,31 @@
         <w:rPr>
           <w:rFonts w:ascii="Calibri" w:hAnsi="Calibri" w:cs="Calibri"/>
         </w:rPr>
-        <w:t>Using z-score, what is the relatively strongest lap of your selected athlete?</w:t>
+        <w:t xml:space="preserve">Using </w:t>
+      </w:r>
+      <w:r>
+        <w:rPr>
+          <w:rFonts w:ascii="Calibri" w:hAnsi="Calibri" w:cs="Calibri"/>
+        </w:rPr>
+        <w:t xml:space="preserve">modified </w:t>
+      </w:r>
+      <w:r>
+        <w:rPr>
+          <w:rFonts w:ascii="Calibri" w:hAnsi="Calibri" w:cs="Calibri"/>
+        </w:rPr>
+        <w:t>z-score, what is the relatively strongest lap of your selected athlete</w:t>
+      </w:r>
+      <w:r>
+        <w:rPr>
+          <w:rFonts w:ascii="Calibri" w:hAnsi="Calibri" w:cs="Calibri"/>
+        </w:rPr>
+        <w:t xml:space="preserve"> from laps 1, 3, and 5</w:t>
+      </w:r>
+      <w:r>
+        <w:rPr>
+          <w:rFonts w:ascii="Calibri" w:hAnsi="Calibri" w:cs="Calibri"/>
+        </w:rPr>
+        <w:t>?</w:t>
       </w:r>
     </w:p>
     <w:p>
@@ -2997,23 +3956,49 @@
           <w:rFonts w:ascii="Calibri" w:hAnsi="Calibri" w:cs="Calibri"/>
           <w:color w:val="FF0000"/>
         </w:rPr>
-        <w:t>: Lap 1</w:t>
-      </w:r>
-      <w:proofErr w:type="gramStart"/>
-      <w:r>
-        <w:rPr>
-          <w:rFonts w:ascii="Calibri" w:hAnsi="Calibri" w:cs="Calibri"/>
-          <w:color w:val="FF0000"/>
-        </w:rPr>
-        <w:t>:  (</w:t>
-      </w:r>
-      <w:proofErr w:type="gramEnd"/>
-      <w:r>
-        <w:rPr>
-          <w:rFonts w:ascii="Calibri" w:hAnsi="Calibri" w:cs="Calibri"/>
-          <w:color w:val="FF0000"/>
-        </w:rPr>
-        <w:t xml:space="preserve">6.72 – 7.15)/0.729 = </w:t>
+        <w:t xml:space="preserve">: Lap 1:  </w:t>
+      </w:r>
+      <w:r>
+        <w:rPr>
+          <w:rFonts w:ascii="Calibri" w:hAnsi="Calibri" w:cs="Calibri"/>
+          <w:color w:val="FF0000"/>
+        </w:rPr>
+        <w:t>0.675</w:t>
+      </w:r>
+      <w:r>
+        <w:rPr>
+          <w:rFonts w:ascii="Calibri" w:hAnsi="Calibri" w:cs="Calibri"/>
+          <w:color w:val="FF0000"/>
+        </w:rPr>
+        <w:t xml:space="preserve">(6.72 – </w:t>
+      </w:r>
+      <w:r>
+        <w:rPr>
+          <w:rFonts w:ascii="Calibri" w:hAnsi="Calibri" w:cs="Calibri"/>
+          <w:color w:val="FF0000"/>
+        </w:rPr>
+        <w:t>7.09</w:t>
+      </w:r>
+      <w:r>
+        <w:rPr>
+          <w:rFonts w:ascii="Calibri" w:hAnsi="Calibri" w:cs="Calibri"/>
+          <w:color w:val="FF0000"/>
+        </w:rPr>
+        <w:t>)/0</w:t>
+      </w:r>
+      <w:r>
+        <w:rPr>
+          <w:rFonts w:ascii="Calibri" w:hAnsi="Calibri" w:cs="Calibri"/>
+          <w:color w:val="FF0000"/>
+        </w:rPr>
+        <w:t>.252</w:t>
+      </w:r>
+      <w:r>
+        <w:rPr>
+          <w:rFonts w:ascii="Calibri" w:hAnsi="Calibri" w:cs="Calibri"/>
+          <w:color w:val="FF0000"/>
+        </w:rPr>
+        <w:t xml:space="preserve"> = </w:t>
       </w:r>
       <w:r>
         <w:rPr>
@@ -3027,14 +4012,63 @@
           <w:rFonts w:ascii="Calibri" w:hAnsi="Calibri" w:cs="Calibri"/>
           <w:color w:val="FF0000"/>
         </w:rPr>
-        <w:t>0.5898</w:t>
-      </w:r>
-      <w:r>
-        <w:rPr>
-          <w:rFonts w:ascii="Calibri" w:hAnsi="Calibri" w:cs="Calibri"/>
-          <w:color w:val="FF0000"/>
-        </w:rPr>
-        <w:t xml:space="preserve">, Lap 3: (8.10 – 8.95)/2.536 = </w:t>
+        <w:t>0.</w:t>
+      </w:r>
+      <w:r>
+        <w:rPr>
+          <w:rFonts w:ascii="Calibri" w:hAnsi="Calibri" w:cs="Calibri"/>
+          <w:color w:val="FF0000"/>
+        </w:rPr>
+        <w:t>9911</w:t>
+      </w:r>
+      <w:r>
+        <w:rPr>
+          <w:rFonts w:ascii="Calibri" w:hAnsi="Calibri" w:cs="Calibri"/>
+          <w:color w:val="FF0000"/>
+        </w:rPr>
+        <w:t xml:space="preserve">, Lap 3: </w:t>
+      </w:r>
+      <w:r>
+        <w:rPr>
+          <w:rFonts w:ascii="Calibri" w:hAnsi="Calibri" w:cs="Calibri"/>
+          <w:color w:val="FF0000"/>
+        </w:rPr>
+        <w:t>0.675</w:t>
+      </w:r>
+      <w:r>
+        <w:rPr>
+          <w:rFonts w:ascii="Calibri" w:hAnsi="Calibri" w:cs="Calibri"/>
+          <w:color w:val="FF0000"/>
+        </w:rPr>
+        <w:t>(8.10 – 8</w:t>
+      </w:r>
+      <w:r>
+        <w:rPr>
+          <w:rFonts w:ascii="Calibri" w:hAnsi="Calibri" w:cs="Calibri"/>
+          <w:color w:val="FF0000"/>
+        </w:rPr>
+        <w:t>.52</w:t>
+      </w:r>
+      <w:r>
+        <w:rPr>
+          <w:rFonts w:ascii="Calibri" w:hAnsi="Calibri" w:cs="Calibri"/>
+          <w:color w:val="FF0000"/>
+        </w:rPr>
+        <w:t>)/</w:t>
+      </w:r>
+      <w:r>
+        <w:rPr>
+          <w:rFonts w:ascii="Calibri" w:hAnsi="Calibri" w:cs="Calibri"/>
+          <w:color w:val="FF0000"/>
+        </w:rPr>
+        <w:t>0.237</w:t>
+      </w:r>
+      <w:r>
+        <w:rPr>
+          <w:rFonts w:ascii="Calibri" w:hAnsi="Calibri" w:cs="Calibri"/>
+          <w:color w:val="FF0000"/>
+        </w:rPr>
+        <w:t xml:space="preserve"> = </w:t>
       </w:r>
       <w:r>
         <w:rPr>
@@ -3048,36 +4082,150 @@
           <w:rFonts w:ascii="Calibri" w:hAnsi="Calibri" w:cs="Calibri"/>
           <w:color w:val="FF0000"/>
         </w:rPr>
-        <w:t>0.335</w:t>
-      </w:r>
-      <w:r>
-        <w:rPr>
-          <w:rFonts w:ascii="Calibri" w:hAnsi="Calibri" w:cs="Calibri"/>
-          <w:color w:val="FF0000"/>
-        </w:rPr>
-        <w:t xml:space="preserve">2, </w:t>
-      </w:r>
-    </w:p>
-    <w:p>
-      <w:pPr>
-        <w:rPr>
-          <w:rFonts w:ascii="Calibri" w:hAnsi="Calibri" w:cs="Calibri"/>
-          <w:color w:val="FF0000"/>
-        </w:rPr>
-      </w:pPr>
-      <w:r>
-        <w:rPr>
-          <w:rFonts w:ascii="Calibri" w:hAnsi="Calibri" w:cs="Calibri"/>
-          <w:color w:val="FF0000"/>
-        </w:rPr>
-        <w:t xml:space="preserve">Lap 5: (8.44 – 9.55)/3.157 = </w:t>
-      </w:r>
-      <w:r>
-        <w:rPr>
-          <w:rFonts w:ascii="Calibri" w:hAnsi="Calibri" w:cs="Calibri"/>
-          <w:color w:val="FF0000"/>
-        </w:rPr>
-        <w:t>-</w:t>
+        <w:t>1.1962</w:t>
+      </w:r>
+      <w:r>
+        <w:rPr>
+          <w:rFonts w:ascii="Calibri" w:hAnsi="Calibri" w:cs="Calibri"/>
+          <w:color w:val="FF0000"/>
+        </w:rPr>
+        <w:t xml:space="preserve"> </w:t>
+      </w:r>
+    </w:p>
+    <w:p>
+      <w:pPr>
+        <w:rPr>
+          <w:rFonts w:ascii="Calibri" w:hAnsi="Calibri" w:cs="Calibri"/>
+          <w:color w:val="FF0000"/>
+        </w:rPr>
+      </w:pPr>
+      <w:r>
+        <w:rPr>
+          <w:rFonts w:ascii="Calibri" w:hAnsi="Calibri" w:cs="Calibri"/>
+          <w:color w:val="FF0000"/>
+        </w:rPr>
+        <w:t xml:space="preserve">Lap 5: </w:t>
+      </w:r>
+      <w:r>
+        <w:rPr>
+          <w:rFonts w:ascii="Calibri" w:hAnsi="Calibri" w:cs="Calibri"/>
+          <w:color w:val="FF0000"/>
+        </w:rPr>
+        <w:t>0.675</w:t>
+      </w:r>
+      <w:r>
+        <w:rPr>
+          <w:rFonts w:ascii="Calibri" w:hAnsi="Calibri" w:cs="Calibri"/>
+          <w:color w:val="FF0000"/>
+        </w:rPr>
+        <w:t xml:space="preserve">(8.44 – </w:t>
+      </w:r>
+      <w:r>
+        <w:rPr>
+          <w:rFonts w:ascii="Calibri" w:hAnsi="Calibri" w:cs="Calibri"/>
+          <w:color w:val="FF0000"/>
+        </w:rPr>
+        <w:t>8.90</w:t>
+      </w:r>
+      <w:r>
+        <w:rPr>
+          <w:rFonts w:ascii="Calibri" w:hAnsi="Calibri" w:cs="Calibri"/>
+          <w:color w:val="FF0000"/>
+        </w:rPr>
+        <w:t>)/</w:t>
+      </w:r>
+      <w:r>
+        <w:rPr>
+          <w:rFonts w:ascii="Calibri" w:hAnsi="Calibri" w:cs="Calibri"/>
+          <w:color w:val="FF0000"/>
+        </w:rPr>
+        <w:t>0.297</w:t>
+      </w:r>
+      <w:r>
+        <w:rPr>
+          <w:rFonts w:ascii="Calibri" w:hAnsi="Calibri" w:cs="Calibri"/>
+          <w:color w:val="FF0000"/>
+        </w:rPr>
+        <w:t xml:space="preserve"> = </w:t>
+      </w:r>
+      <w:r>
+        <w:rPr>
+          <w:rFonts w:ascii="Calibri" w:hAnsi="Calibri" w:cs="Calibri"/>
+          <w:color w:val="FF0000"/>
+        </w:rPr>
+        <w:t>-1.0455</w:t>
+      </w:r>
+      <w:r>
+        <w:rPr>
+          <w:rFonts w:ascii="Calibri" w:hAnsi="Calibri" w:cs="Calibri"/>
+          <w:color w:val="FF0000"/>
+        </w:rPr>
+        <w:t>, Lap</w:t>
+      </w:r>
+      <w:r>
+        <w:rPr>
+          <w:rFonts w:ascii="Calibri" w:hAnsi="Calibri" w:cs="Calibri"/>
+          <w:color w:val="FF0000"/>
+        </w:rPr>
+        <w:t xml:space="preserve"> </w:t>
+      </w:r>
+      <w:r>
+        <w:rPr>
+          <w:rFonts w:ascii="Calibri" w:hAnsi="Calibri" w:cs="Calibri"/>
+          <w:color w:val="FF0000"/>
+        </w:rPr>
+        <w:t>3</w:t>
+      </w:r>
+      <w:r>
+        <w:rPr>
+          <w:rFonts w:ascii="Calibri" w:hAnsi="Calibri" w:cs="Calibri"/>
+          <w:color w:val="FF0000"/>
+        </w:rPr>
+        <w:t xml:space="preserve"> has the lowest/highest z-score</w:t>
+      </w:r>
+    </w:p>
+    <w:p>
+      <w:pPr>
+        <w:rPr>
+          <w:rFonts w:ascii="Calibri" w:hAnsi="Calibri" w:cs="Calibri"/>
+          <w:color w:val="FF0000"/>
+        </w:rPr>
+      </w:pPr>
+    </w:p>
+    <w:p>
+      <w:pPr>
+        <w:rPr>
+          <w:rFonts w:ascii="Calibri" w:hAnsi="Calibri" w:cs="Calibri"/>
+          <w:color w:val="FF0000"/>
+        </w:rPr>
+      </w:pPr>
+      <w:r>
+        <w:rPr>
+          <w:rFonts w:ascii="Calibri" w:hAnsi="Calibri" w:cs="Calibri"/>
+          <w:color w:val="FF0000"/>
+        </w:rPr>
+        <w:t xml:space="preserve">Victor An: </w:t>
+      </w:r>
+      <w:r>
+        <w:rPr>
+          <w:rFonts w:ascii="Calibri" w:hAnsi="Calibri" w:cs="Calibri"/>
+          <w:color w:val="FF0000"/>
+        </w:rPr>
+        <w:t>Lap 1:  0.675(</w:t>
+      </w:r>
+      <w:r>
+        <w:rPr>
+          <w:rFonts w:ascii="Calibri" w:hAnsi="Calibri" w:cs="Calibri"/>
+          <w:color w:val="FF0000"/>
+        </w:rPr>
+        <w:t>7.00</w:t>
+      </w:r>
+      <w:r>
+        <w:rPr>
+          <w:rFonts w:ascii="Calibri" w:hAnsi="Calibri" w:cs="Calibri"/>
+          <w:color w:val="FF0000"/>
+        </w:rPr>
+        <w:t xml:space="preserve"> – 7.09)/0.252 = -</w:t>
       </w:r>
       <w:r>
         <w:rPr>
@@ -3086,347 +4234,383 @@
         </w:rPr>
         <w:t>0.</w:t>
       </w:r>
-      <w:proofErr w:type="gramStart"/>
-      <w:r>
-        <w:rPr>
-          <w:rFonts w:ascii="Calibri" w:hAnsi="Calibri" w:cs="Calibri"/>
-          <w:color w:val="FF0000"/>
-        </w:rPr>
-        <w:t>351</w:t>
-      </w:r>
-      <w:r>
-        <w:rPr>
-          <w:rFonts w:ascii="Calibri" w:hAnsi="Calibri" w:cs="Calibri"/>
-          <w:color w:val="FF0000"/>
-        </w:rPr>
-        <w:t>6,  Lap</w:t>
-      </w:r>
-      <w:proofErr w:type="gramEnd"/>
-      <w:r>
-        <w:rPr>
-          <w:rFonts w:ascii="Calibri" w:hAnsi="Calibri" w:cs="Calibri"/>
-          <w:color w:val="FF0000"/>
-        </w:rPr>
-        <w:t xml:space="preserve"> 1 has the lowest/highest z-score</w:t>
-      </w:r>
-    </w:p>
-    <w:p>
-      <w:pPr>
-        <w:rPr>
-          <w:rFonts w:ascii="Calibri" w:hAnsi="Calibri" w:cs="Calibri"/>
-          <w:color w:val="FF0000"/>
-        </w:rPr>
-      </w:pPr>
-    </w:p>
-    <w:p>
-      <w:pPr>
-        <w:rPr>
-          <w:rFonts w:ascii="Calibri" w:hAnsi="Calibri" w:cs="Calibri"/>
-          <w:color w:val="FF0000"/>
-        </w:rPr>
-      </w:pPr>
-      <w:r>
-        <w:rPr>
-          <w:rFonts w:ascii="Calibri" w:hAnsi="Calibri" w:cs="Calibri"/>
-          <w:color w:val="FF0000"/>
-        </w:rPr>
-        <w:t>Victor An: Lap 1:</w:t>
-      </w:r>
-      <w:r>
-        <w:rPr>
-          <w:rFonts w:ascii="Calibri" w:hAnsi="Calibri" w:cs="Calibri"/>
-          <w:color w:val="FF0000"/>
-        </w:rPr>
-        <w:t xml:space="preserve"> (7.00 – 7.15)/0.729 = </w:t>
-      </w:r>
-      <w:r>
-        <w:rPr>
-          <w:rFonts w:ascii="Calibri" w:hAnsi="Calibri" w:cs="Calibri"/>
-          <w:color w:val="FF0000"/>
-        </w:rPr>
-        <w:t>-</w:t>
-      </w:r>
-      <w:r>
-        <w:rPr>
-          <w:rFonts w:ascii="Calibri" w:hAnsi="Calibri" w:cs="Calibri"/>
-          <w:color w:val="FF0000"/>
-        </w:rPr>
-        <w:t>0.205</w:t>
-      </w:r>
-      <w:r>
-        <w:rPr>
-          <w:rFonts w:ascii="Calibri" w:hAnsi="Calibri" w:cs="Calibri"/>
-          <w:color w:val="FF0000"/>
-        </w:rPr>
-        <w:t xml:space="preserve">8, Lap 3: (8.51 – 8.95)/2.536 = </w:t>
-      </w:r>
-      <w:r>
-        <w:rPr>
-          <w:rFonts w:ascii="Calibri" w:hAnsi="Calibri" w:cs="Calibri"/>
-          <w:color w:val="FF0000"/>
-        </w:rPr>
-        <w:t>-</w:t>
-      </w:r>
-      <w:r>
-        <w:rPr>
-          <w:rFonts w:ascii="Calibri" w:hAnsi="Calibri" w:cs="Calibri"/>
-          <w:color w:val="FF0000"/>
-        </w:rPr>
-        <w:t>0.1735</w:t>
-      </w:r>
-      <w:r>
-        <w:rPr>
-          <w:rFonts w:ascii="Calibri" w:hAnsi="Calibri" w:cs="Calibri"/>
-          <w:color w:val="FF0000"/>
-        </w:rPr>
-        <w:t xml:space="preserve">, </w:t>
-      </w:r>
-    </w:p>
-    <w:p>
-      <w:pPr>
-        <w:rPr>
-          <w:rFonts w:ascii="Calibri" w:hAnsi="Calibri" w:cs="Calibri"/>
-          <w:color w:val="FF0000"/>
-        </w:rPr>
-      </w:pPr>
-      <w:r>
-        <w:rPr>
-          <w:rFonts w:ascii="Calibri" w:hAnsi="Calibri" w:cs="Calibri"/>
-          <w:color w:val="FF0000"/>
-        </w:rPr>
-        <w:t xml:space="preserve">Lap 5: (8.52 – 9.55)/3.157 = </w:t>
-      </w:r>
-      <w:r>
-        <w:rPr>
-          <w:rFonts w:ascii="Calibri" w:hAnsi="Calibri" w:cs="Calibri"/>
-          <w:color w:val="FF0000"/>
-        </w:rPr>
-        <w:t>-</w:t>
-      </w:r>
-      <w:r>
-        <w:rPr>
-          <w:rFonts w:ascii="Calibri" w:hAnsi="Calibri" w:cs="Calibri"/>
-          <w:color w:val="FF0000"/>
-        </w:rPr>
-        <w:t>0.326</w:t>
-      </w:r>
-      <w:r>
-        <w:rPr>
-          <w:rFonts w:ascii="Calibri" w:hAnsi="Calibri" w:cs="Calibri"/>
-          <w:color w:val="FF0000"/>
-        </w:rPr>
-        <w:t>3, Lap 5 has the lowest/highest z-score</w:t>
-      </w:r>
-    </w:p>
-    <w:p>
-      <w:pPr>
-        <w:rPr>
-          <w:rFonts w:ascii="Calibri" w:hAnsi="Calibri" w:cs="Calibri"/>
-          <w:color w:val="FF0000"/>
-        </w:rPr>
-      </w:pPr>
-    </w:p>
-    <w:p>
-      <w:pPr>
-        <w:rPr>
-          <w:rFonts w:ascii="Calibri" w:hAnsi="Calibri" w:cs="Calibri"/>
-          <w:color w:val="FF0000"/>
-        </w:rPr>
-      </w:pPr>
-      <w:r>
-        <w:rPr>
-          <w:rFonts w:ascii="Calibri" w:hAnsi="Calibri" w:cs="Calibri"/>
-          <w:color w:val="FF0000"/>
-        </w:rPr>
-        <w:t>Shaolin Sandor Liu: Lap 1:</w:t>
-      </w:r>
-      <w:r>
-        <w:rPr>
-          <w:rFonts w:ascii="Calibri" w:hAnsi="Calibri" w:cs="Calibri"/>
-          <w:color w:val="FF0000"/>
-        </w:rPr>
-        <w:t xml:space="preserve"> (7.21 – 7.15)/0.729 = 0.0823, Lap 3: (8.00 – 8.95)/2.536 = -</w:t>
-      </w:r>
-      <w:r>
-        <w:rPr>
-          <w:rFonts w:ascii="Calibri" w:hAnsi="Calibri" w:cs="Calibri"/>
-          <w:color w:val="FF0000"/>
-        </w:rPr>
-        <w:t>0.</w:t>
-      </w:r>
-      <w:r>
-        <w:rPr>
-          <w:rFonts w:ascii="Calibri" w:hAnsi="Calibri" w:cs="Calibri"/>
-          <w:color w:val="FF0000"/>
-        </w:rPr>
-        <w:t xml:space="preserve">3746, </w:t>
-      </w:r>
-    </w:p>
-    <w:p>
-      <w:pPr>
-        <w:rPr>
-          <w:rFonts w:ascii="Calibri" w:hAnsi="Calibri" w:cs="Calibri"/>
-          <w:color w:val="FF0000"/>
-        </w:rPr>
-      </w:pPr>
-      <w:r>
-        <w:rPr>
-          <w:rFonts w:ascii="Calibri" w:hAnsi="Calibri" w:cs="Calibri"/>
-          <w:color w:val="FF0000"/>
-        </w:rPr>
-        <w:t>Lap 5: (8.46 – 9.55)/3.157 = -</w:t>
-      </w:r>
-      <w:r>
-        <w:rPr>
-          <w:rFonts w:ascii="Calibri" w:hAnsi="Calibri" w:cs="Calibri"/>
-          <w:color w:val="FF0000"/>
-        </w:rPr>
-        <w:t>0.3</w:t>
-      </w:r>
-      <w:r>
-        <w:rPr>
-          <w:rFonts w:ascii="Calibri" w:hAnsi="Calibri" w:cs="Calibri"/>
-          <w:color w:val="FF0000"/>
-        </w:rPr>
-        <w:t>453, Lap 3 has the lowest/highest z-score</w:t>
-      </w:r>
-    </w:p>
-    <w:p>
-      <w:pPr>
-        <w:rPr>
-          <w:rFonts w:ascii="Calibri" w:hAnsi="Calibri" w:cs="Calibri"/>
-          <w:color w:val="FF0000"/>
-        </w:rPr>
-      </w:pPr>
-    </w:p>
-    <w:p>
-      <w:pPr>
-        <w:rPr>
-          <w:rFonts w:ascii="Calibri" w:hAnsi="Calibri" w:cs="Calibri"/>
-          <w:color w:val="FF0000"/>
-        </w:rPr>
-      </w:pPr>
-      <w:r>
-        <w:rPr>
-          <w:rFonts w:ascii="Calibri" w:hAnsi="Calibri" w:cs="Calibri"/>
-          <w:color w:val="FF0000"/>
-        </w:rPr>
-        <w:t xml:space="preserve">Wu Dajing: Lap 1: </w:t>
-      </w:r>
-      <w:r>
-        <w:rPr>
-          <w:rFonts w:ascii="Calibri" w:hAnsi="Calibri" w:cs="Calibri"/>
-          <w:color w:val="FF0000"/>
-        </w:rPr>
-        <w:t xml:space="preserve">(6.72 – 7.15)/0.729 = </w:t>
-      </w:r>
-      <w:r>
-        <w:rPr>
-          <w:rFonts w:ascii="Calibri" w:hAnsi="Calibri" w:cs="Calibri"/>
-          <w:color w:val="FF0000"/>
-        </w:rPr>
-        <w:t>-</w:t>
-      </w:r>
-      <w:r>
-        <w:rPr>
-          <w:rFonts w:ascii="Calibri" w:hAnsi="Calibri" w:cs="Calibri"/>
-          <w:color w:val="FF0000"/>
-        </w:rPr>
-        <w:t>0.</w:t>
-      </w:r>
-      <w:r>
+      <w:r>
+        <w:rPr>
+          <w:rFonts w:ascii="Calibri" w:hAnsi="Calibri" w:cs="Calibri"/>
+          <w:color w:val="FF0000"/>
+        </w:rPr>
+        <w:t>2411</w:t>
+      </w:r>
+      <w:r>
+        <w:rPr>
+          <w:rFonts w:ascii="Calibri" w:hAnsi="Calibri" w:cs="Calibri"/>
+          <w:color w:val="FF0000"/>
+        </w:rPr>
+        <w:t>, Lap 3: 0.675(8.</w:t>
+      </w:r>
+      <w:r>
+        <w:rPr>
+          <w:rFonts w:ascii="Calibri" w:hAnsi="Calibri" w:cs="Calibri"/>
+          <w:color w:val="FF0000"/>
+        </w:rPr>
+        <w:t>51</w:t>
+      </w:r>
+      <w:r>
+        <w:rPr>
+          <w:rFonts w:ascii="Calibri" w:hAnsi="Calibri" w:cs="Calibri"/>
+          <w:color w:val="FF0000"/>
+        </w:rPr>
+        <w:t xml:space="preserve"> – 8.52)/0.237 = -</w:t>
+      </w:r>
+      <w:r>
+        <w:rPr>
+          <w:rFonts w:ascii="Calibri" w:hAnsi="Calibri" w:cs="Calibri"/>
+          <w:color w:val="FF0000"/>
+        </w:rPr>
+        <w:t>0.0285</w:t>
+      </w:r>
+      <w:r>
+        <w:rPr>
+          <w:rFonts w:ascii="Calibri" w:hAnsi="Calibri" w:cs="Calibri"/>
+          <w:color w:val="FF0000"/>
+        </w:rPr>
         <w:t xml:space="preserve"> </w:t>
       </w:r>
-      <w:r>
-        <w:rPr>
-          <w:rFonts w:ascii="Calibri" w:hAnsi="Calibri" w:cs="Calibri"/>
-          <w:color w:val="FF0000"/>
-        </w:rPr>
-        <w:t>5898</w:t>
-      </w:r>
-      <w:r>
-        <w:rPr>
-          <w:rFonts w:ascii="Calibri" w:hAnsi="Calibri" w:cs="Calibri"/>
-          <w:color w:val="FF0000"/>
-        </w:rPr>
-        <w:t xml:space="preserve">, Lap 3: (8.23 – 8.95)/2.536 = </w:t>
-      </w:r>
-      <w:r>
-        <w:rPr>
-          <w:rFonts w:ascii="Calibri" w:hAnsi="Calibri" w:cs="Calibri"/>
-          <w:color w:val="FF0000"/>
-        </w:rPr>
-        <w:t>-</w:t>
-      </w:r>
-      <w:r>
-        <w:rPr>
-          <w:rFonts w:ascii="Calibri" w:hAnsi="Calibri" w:cs="Calibri"/>
-          <w:color w:val="FF0000"/>
-        </w:rPr>
-        <w:t>0.</w:t>
-      </w:r>
-      <w:r>
+    </w:p>
+    <w:p>
+      <w:pPr>
+        <w:rPr>
+          <w:rFonts w:ascii="Calibri" w:hAnsi="Calibri" w:cs="Calibri"/>
+          <w:color w:val="FF0000"/>
+        </w:rPr>
+      </w:pPr>
+      <w:r>
+        <w:rPr>
+          <w:rFonts w:ascii="Calibri" w:hAnsi="Calibri" w:cs="Calibri"/>
+          <w:color w:val="FF0000"/>
+        </w:rPr>
+        <w:t>Lap 5: 0.675(8.</w:t>
+      </w:r>
+      <w:r>
+        <w:rPr>
+          <w:rFonts w:ascii="Calibri" w:hAnsi="Calibri" w:cs="Calibri"/>
+          <w:color w:val="FF0000"/>
+        </w:rPr>
+        <w:t>52</w:t>
+      </w:r>
+      <w:r>
+        <w:rPr>
+          <w:rFonts w:ascii="Calibri" w:hAnsi="Calibri" w:cs="Calibri"/>
+          <w:color w:val="FF0000"/>
+        </w:rPr>
+        <w:t xml:space="preserve"> – 8.90)/0.297 = -</w:t>
+      </w:r>
+      <w:r>
+        <w:rPr>
+          <w:rFonts w:ascii="Calibri" w:hAnsi="Calibri" w:cs="Calibri"/>
+          <w:color w:val="FF0000"/>
+        </w:rPr>
+        <w:t>0.8636</w:t>
+      </w:r>
+      <w:r>
+        <w:rPr>
+          <w:rFonts w:ascii="Calibri" w:hAnsi="Calibri" w:cs="Calibri"/>
+          <w:color w:val="FF0000"/>
+        </w:rPr>
+        <w:t xml:space="preserve">, Lap </w:t>
+      </w:r>
+      <w:r>
+        <w:rPr>
+          <w:rFonts w:ascii="Calibri" w:hAnsi="Calibri" w:cs="Calibri"/>
+          <w:color w:val="FF0000"/>
+        </w:rPr>
+        <w:t>5</w:t>
+      </w:r>
+      <w:r>
+        <w:rPr>
+          <w:rFonts w:ascii="Calibri" w:hAnsi="Calibri" w:cs="Calibri"/>
+          <w:color w:val="FF0000"/>
+        </w:rPr>
+        <w:t xml:space="preserve"> has the lowest/highest z-score</w:t>
+      </w:r>
+    </w:p>
+    <w:p>
+      <w:pPr>
+        <w:rPr>
+          <w:rFonts w:ascii="Calibri" w:hAnsi="Calibri" w:cs="Calibri"/>
+          <w:color w:val="FF0000"/>
+        </w:rPr>
+      </w:pPr>
+    </w:p>
+    <w:p>
+      <w:pPr>
+        <w:rPr>
+          <w:rFonts w:ascii="Calibri" w:hAnsi="Calibri" w:cs="Calibri"/>
+          <w:color w:val="FF0000"/>
+        </w:rPr>
+      </w:pPr>
+      <w:r>
+        <w:rPr>
+          <w:rFonts w:ascii="Calibri" w:hAnsi="Calibri" w:cs="Calibri"/>
+          <w:color w:val="FF0000"/>
+        </w:rPr>
+        <w:t xml:space="preserve">Shaolin Sandor Liu: </w:t>
+      </w:r>
+      <w:r>
+        <w:rPr>
+          <w:rFonts w:ascii="Calibri" w:hAnsi="Calibri" w:cs="Calibri"/>
+          <w:color w:val="FF0000"/>
+        </w:rPr>
+        <w:t>Lap 1:  0.675(7.</w:t>
+      </w:r>
+      <w:r>
+        <w:rPr>
+          <w:rFonts w:ascii="Calibri" w:hAnsi="Calibri" w:cs="Calibri"/>
+          <w:color w:val="FF0000"/>
+        </w:rPr>
+        <w:t>21</w:t>
+      </w:r>
+      <w:r>
+        <w:rPr>
+          <w:rFonts w:ascii="Calibri" w:hAnsi="Calibri" w:cs="Calibri"/>
+          <w:color w:val="FF0000"/>
+        </w:rPr>
+        <w:t xml:space="preserve"> – 7.09)/0.252 = </w:t>
+      </w:r>
+      <w:r>
+        <w:rPr>
+          <w:rFonts w:ascii="Calibri" w:hAnsi="Calibri" w:cs="Calibri"/>
+          <w:color w:val="FF0000"/>
+        </w:rPr>
+        <w:t>0.3214</w:t>
+      </w:r>
+      <w:r>
+        <w:rPr>
+          <w:rFonts w:ascii="Calibri" w:hAnsi="Calibri" w:cs="Calibri"/>
+          <w:color w:val="FF0000"/>
+        </w:rPr>
+        <w:t>, Lap 3: 0.675(8.</w:t>
+      </w:r>
+      <w:r>
+        <w:rPr>
+          <w:rFonts w:ascii="Calibri" w:hAnsi="Calibri" w:cs="Calibri"/>
+          <w:color w:val="FF0000"/>
+        </w:rPr>
+        <w:t>00</w:t>
+      </w:r>
+      <w:r>
+        <w:rPr>
+          <w:rFonts w:ascii="Calibri" w:hAnsi="Calibri" w:cs="Calibri"/>
+          <w:color w:val="FF0000"/>
+        </w:rPr>
+        <w:t xml:space="preserve"> – 8.52)/0.237 = </w:t>
+      </w:r>
+      <w:r>
+        <w:rPr>
+          <w:rFonts w:ascii="Calibri" w:hAnsi="Calibri" w:cs="Calibri"/>
+          <w:color w:val="FF0000"/>
+        </w:rPr>
+        <w:t>-1.481</w:t>
+      </w:r>
+      <w:r>
+        <w:rPr>
+          <w:rFonts w:ascii="Calibri" w:hAnsi="Calibri" w:cs="Calibri"/>
+          <w:color w:val="FF0000"/>
+        </w:rPr>
         <w:t xml:space="preserve"> </w:t>
       </w:r>
-      <w:r>
-        <w:rPr>
-          <w:rFonts w:ascii="Calibri" w:hAnsi="Calibri" w:cs="Calibri"/>
-          <w:color w:val="FF0000"/>
-        </w:rPr>
-        <w:t>2839</w:t>
-      </w:r>
-      <w:r>
-        <w:rPr>
-          <w:rFonts w:ascii="Calibri" w:hAnsi="Calibri" w:cs="Calibri"/>
-          <w:color w:val="FF0000"/>
-        </w:rPr>
-        <w:t xml:space="preserve">, </w:t>
-      </w:r>
-    </w:p>
-    <w:p>
-      <w:pPr>
-        <w:rPr>
-          <w:rFonts w:ascii="Calibri" w:hAnsi="Calibri" w:cs="Calibri"/>
-          <w:color w:val="FF0000"/>
-        </w:rPr>
-      </w:pPr>
-      <w:r>
-        <w:rPr>
-          <w:rFonts w:ascii="Calibri" w:hAnsi="Calibri" w:cs="Calibri"/>
-          <w:color w:val="FF0000"/>
-        </w:rPr>
-        <w:t xml:space="preserve">Lap 5: (8.64 – 9.55)/3.157 = </w:t>
-      </w:r>
-      <w:r>
-        <w:rPr>
-          <w:rFonts w:ascii="Calibri" w:hAnsi="Calibri" w:cs="Calibri"/>
-          <w:color w:val="FF0000"/>
-        </w:rPr>
-        <w:t>-</w:t>
-      </w:r>
-      <w:r>
-        <w:rPr>
-          <w:rFonts w:ascii="Calibri" w:hAnsi="Calibri" w:cs="Calibri"/>
-          <w:color w:val="FF0000"/>
-        </w:rPr>
-        <w:t>0.</w:t>
-      </w:r>
-      <w:r>
-        <w:t xml:space="preserve"> </w:t>
-      </w:r>
-      <w:r>
-        <w:rPr>
-          <w:rFonts w:ascii="Calibri" w:hAnsi="Calibri" w:cs="Calibri"/>
-          <w:color w:val="FF0000"/>
-        </w:rPr>
-        <w:t>2882</w:t>
-      </w:r>
-      <w:r>
-        <w:rPr>
-          <w:rFonts w:ascii="Calibri" w:hAnsi="Calibri" w:cs="Calibri"/>
-          <w:color w:val="FF0000"/>
-        </w:rPr>
-        <w:t>, Lap 1 has the lowest/highest z-score</w:t>
+    </w:p>
+    <w:p>
+      <w:pPr>
+        <w:rPr>
+          <w:rFonts w:ascii="Calibri" w:hAnsi="Calibri" w:cs="Calibri"/>
+          <w:color w:val="FF0000"/>
+        </w:rPr>
+      </w:pPr>
+      <w:r>
+        <w:rPr>
+          <w:rFonts w:ascii="Calibri" w:hAnsi="Calibri" w:cs="Calibri"/>
+          <w:color w:val="FF0000"/>
+        </w:rPr>
+        <w:t>Lap 5: 0.675(8.</w:t>
+      </w:r>
+      <w:r>
+        <w:rPr>
+          <w:rFonts w:ascii="Calibri" w:hAnsi="Calibri" w:cs="Calibri"/>
+          <w:color w:val="FF0000"/>
+        </w:rPr>
+        <w:t>46</w:t>
+      </w:r>
+      <w:r>
+        <w:rPr>
+          <w:rFonts w:ascii="Calibri" w:hAnsi="Calibri" w:cs="Calibri"/>
+          <w:color w:val="FF0000"/>
+        </w:rPr>
+        <w:t xml:space="preserve"> – 8.90)/0.297 = -</w:t>
+      </w:r>
+      <w:r>
+        <w:rPr>
+          <w:rFonts w:ascii="Calibri" w:hAnsi="Calibri" w:cs="Calibri"/>
+          <w:color w:val="FF0000"/>
+        </w:rPr>
+        <w:t>1.0</w:t>
+      </w:r>
+      <w:r>
+        <w:rPr>
+          <w:rFonts w:ascii="Calibri" w:hAnsi="Calibri" w:cs="Calibri"/>
+          <w:color w:val="FF0000"/>
+        </w:rPr>
+        <w:t xml:space="preserve">, Lap </w:t>
+      </w:r>
+      <w:r>
+        <w:rPr>
+          <w:rFonts w:ascii="Calibri" w:hAnsi="Calibri" w:cs="Calibri"/>
+          <w:color w:val="FF0000"/>
+        </w:rPr>
+        <w:t>3</w:t>
+      </w:r>
+      <w:r>
+        <w:rPr>
+          <w:rFonts w:ascii="Calibri" w:hAnsi="Calibri" w:cs="Calibri"/>
+          <w:color w:val="FF0000"/>
+        </w:rPr>
+        <w:t xml:space="preserve"> has the lowest/highest z-score</w:t>
+      </w:r>
+    </w:p>
+    <w:p>
+      <w:pPr>
+        <w:rPr>
+          <w:rFonts w:ascii="Calibri" w:hAnsi="Calibri" w:cs="Calibri"/>
+          <w:color w:val="FF0000"/>
+        </w:rPr>
+      </w:pPr>
+    </w:p>
+    <w:p>
+      <w:pPr>
+        <w:rPr>
+          <w:rFonts w:ascii="Calibri" w:hAnsi="Calibri" w:cs="Calibri"/>
+          <w:color w:val="FF0000"/>
+        </w:rPr>
+      </w:pPr>
+      <w:r>
+        <w:rPr>
+          <w:rFonts w:ascii="Calibri" w:hAnsi="Calibri" w:cs="Calibri"/>
+          <w:color w:val="FF0000"/>
+        </w:rPr>
+        <w:t xml:space="preserve">Wu Dajing: </w:t>
+      </w:r>
+      <w:r>
+        <w:rPr>
+          <w:rFonts w:ascii="Calibri" w:hAnsi="Calibri" w:cs="Calibri"/>
+          <w:color w:val="FF0000"/>
+        </w:rPr>
+        <w:t>Lap 1:  0.675(</w:t>
+      </w:r>
+      <w:r>
+        <w:rPr>
+          <w:rFonts w:ascii="Calibri" w:hAnsi="Calibri" w:cs="Calibri"/>
+          <w:color w:val="FF0000"/>
+        </w:rPr>
+        <w:t>6.72</w:t>
+      </w:r>
+      <w:r>
+        <w:rPr>
+          <w:rFonts w:ascii="Calibri" w:hAnsi="Calibri" w:cs="Calibri"/>
+          <w:color w:val="FF0000"/>
+        </w:rPr>
+        <w:t xml:space="preserve"> – 7.09)/0.252 = -</w:t>
+      </w:r>
+      <w:r>
+        <w:rPr>
+          <w:rFonts w:ascii="Calibri" w:hAnsi="Calibri" w:cs="Calibri"/>
+          <w:color w:val="FF0000"/>
+        </w:rPr>
+        <w:t>0.9911</w:t>
+      </w:r>
+      <w:r>
+        <w:rPr>
+          <w:rFonts w:ascii="Calibri" w:hAnsi="Calibri" w:cs="Calibri"/>
+          <w:color w:val="FF0000"/>
+        </w:rPr>
+        <w:t>, Lap 3: 0.675(8.</w:t>
+      </w:r>
+      <w:r>
+        <w:rPr>
+          <w:rFonts w:ascii="Calibri" w:hAnsi="Calibri" w:cs="Calibri"/>
+          <w:color w:val="FF0000"/>
+        </w:rPr>
+        <w:t>23</w:t>
+      </w:r>
+      <w:r>
+        <w:rPr>
+          <w:rFonts w:ascii="Calibri" w:hAnsi="Calibri" w:cs="Calibri"/>
+          <w:color w:val="FF0000"/>
+        </w:rPr>
+        <w:t xml:space="preserve"> – 8.52)/0.237 = -0.</w:t>
+      </w:r>
+      <w:r>
+        <w:rPr>
+          <w:rFonts w:ascii="Calibri" w:hAnsi="Calibri" w:cs="Calibri"/>
+          <w:color w:val="FF0000"/>
+        </w:rPr>
+        <w:t>8259</w:t>
+      </w:r>
+    </w:p>
+    <w:p>
+      <w:pPr>
+        <w:rPr>
+          <w:rFonts w:ascii="Calibri" w:hAnsi="Calibri" w:cs="Calibri"/>
+          <w:color w:val="FF0000"/>
+        </w:rPr>
+      </w:pPr>
+      <w:r>
+        <w:rPr>
+          <w:rFonts w:ascii="Calibri" w:hAnsi="Calibri" w:cs="Calibri"/>
+          <w:color w:val="FF0000"/>
+        </w:rPr>
+        <w:t>Lap 5: 0.675(8.</w:t>
+      </w:r>
+      <w:r>
+        <w:rPr>
+          <w:rFonts w:ascii="Calibri" w:hAnsi="Calibri" w:cs="Calibri"/>
+          <w:color w:val="FF0000"/>
+        </w:rPr>
+        <w:t>64</w:t>
+      </w:r>
+      <w:r>
+        <w:rPr>
+          <w:rFonts w:ascii="Calibri" w:hAnsi="Calibri" w:cs="Calibri"/>
+          <w:color w:val="FF0000"/>
+        </w:rPr>
+        <w:t xml:space="preserve"> – 8.90)/0.297 = -0.</w:t>
+      </w:r>
+      <w:r>
+        <w:rPr>
+          <w:rFonts w:ascii="Calibri" w:hAnsi="Calibri" w:cs="Calibri"/>
+          <w:color w:val="FF0000"/>
+        </w:rPr>
+        <w:t>5909</w:t>
+      </w:r>
+      <w:r>
+        <w:rPr>
+          <w:rFonts w:ascii="Calibri" w:hAnsi="Calibri" w:cs="Calibri"/>
+          <w:color w:val="FF0000"/>
+        </w:rPr>
+        <w:t xml:space="preserve">, Lap </w:t>
+      </w:r>
+      <w:r>
+        <w:rPr>
+          <w:rFonts w:ascii="Calibri" w:hAnsi="Calibri" w:cs="Calibri"/>
+          <w:color w:val="FF0000"/>
+        </w:rPr>
+        <w:t>1</w:t>
+      </w:r>
+      <w:r>
+        <w:rPr>
+          <w:rFonts w:ascii="Calibri" w:hAnsi="Calibri" w:cs="Calibri"/>
+          <w:color w:val="FF0000"/>
+        </w:rPr>
+        <w:t xml:space="preserve"> has the lowest/highest z-score</w:t>
       </w:r>
     </w:p>
     <w:p>
@@ -3697,6 +4881,60 @@
     </w:p>
     <w:p>
       <w:pPr>
+        <w:ind w:left="360"/>
+        <w:rPr>
+          <w:rFonts w:ascii="Calibri" w:hAnsi="Calibri" w:cs="Calibri"/>
+          <w:color w:val="FF0000"/>
+        </w:rPr>
+      </w:pPr>
+    </w:p>
+    <w:p>
+      <w:pPr>
+        <w:ind w:left="360"/>
+        <w:rPr>
+          <w:rFonts w:ascii="Calibri" w:hAnsi="Calibri" w:cs="Calibri"/>
+          <w:color w:val="FF0000"/>
+        </w:rPr>
+      </w:pPr>
+    </w:p>
+    <w:p>
+      <w:pPr>
+        <w:ind w:left="360"/>
+        <w:rPr>
+          <w:rFonts w:ascii="Calibri" w:hAnsi="Calibri" w:cs="Calibri"/>
+          <w:color w:val="FF0000"/>
+        </w:rPr>
+      </w:pPr>
+    </w:p>
+    <w:p>
+      <w:pPr>
+        <w:ind w:left="360"/>
+        <w:rPr>
+          <w:rFonts w:ascii="Calibri" w:hAnsi="Calibri" w:cs="Calibri"/>
+          <w:color w:val="FF0000"/>
+        </w:rPr>
+      </w:pPr>
+    </w:p>
+    <w:p>
+      <w:pPr>
+        <w:ind w:left="360"/>
+        <w:rPr>
+          <w:rFonts w:ascii="Calibri" w:hAnsi="Calibri" w:cs="Calibri"/>
+          <w:color w:val="FF0000"/>
+        </w:rPr>
+      </w:pPr>
+    </w:p>
+    <w:p>
+      <w:pPr>
+        <w:ind w:left="360"/>
+        <w:rPr>
+          <w:rFonts w:ascii="Calibri" w:hAnsi="Calibri" w:cs="Calibri"/>
+          <w:color w:val="FF0000"/>
+        </w:rPr>
+      </w:pPr>
+    </w:p>
+    <w:p>
+      <w:pPr>
         <w:pStyle w:val="ListParagraph"/>
         <w:numPr>
           <w:ilvl w:val="0"/>
@@ -3710,6 +4948,7 @@
         <w:rPr>
           <w:rFonts w:ascii="Calibri" w:hAnsi="Calibri" w:cs="Calibri"/>
         </w:rPr>
+        <w:lastRenderedPageBreak/>
         <w:t xml:space="preserve">Despite having the best lap performance </w:t>
       </w:r>
       <w:r>
@@ -3735,88 +4974,103 @@
         <w:rPr>
           <w:rFonts w:ascii="Calibri" w:hAnsi="Calibri" w:cs="Calibri"/>
         </w:rPr>
-        <w:t xml:space="preserve"> place. Based on this, and comparing his time to the other notable performances, which lap </w:t>
+        <w:t xml:space="preserve"> place. Based on this, and comparing his time to the other notable performances, which lap appear</w:t>
+      </w:r>
+      <w:r>
+        <w:rPr>
+          <w:rFonts w:ascii="Calibri" w:hAnsi="Calibri" w:cs="Calibri"/>
+        </w:rPr>
+        <w:t>s</w:t>
+      </w:r>
+      <w:r>
+        <w:rPr>
+          <w:rFonts w:ascii="Calibri" w:hAnsi="Calibri" w:cs="Calibri"/>
+        </w:rPr>
+        <w:t xml:space="preserve"> to hold the most significance for placement? Where does </w:t>
+      </w:r>
+      <w:r>
+        <w:rPr>
+          <w:rFonts w:ascii="Calibri" w:hAnsi="Calibri" w:cs="Calibri"/>
+        </w:rPr>
+        <w:t>Shaolin Sandor Liu</w:t>
+      </w:r>
+      <w:r>
+        <w:rPr>
+          <w:rFonts w:ascii="Calibri" w:hAnsi="Calibri" w:cs="Calibri"/>
+        </w:rPr>
+        <w:t xml:space="preserve"> </w:t>
+      </w:r>
+      <w:r>
+        <w:rPr>
+          <w:rFonts w:ascii="Calibri" w:hAnsi="Calibri" w:cs="Calibri"/>
+        </w:rPr>
+        <w:t xml:space="preserve">compare </w:t>
+      </w:r>
+      <w:r>
+        <w:rPr>
+          <w:rFonts w:ascii="Calibri" w:hAnsi="Calibri" w:cs="Calibri"/>
+        </w:rPr>
+        <w:t>to the me</w:t>
+      </w:r>
+      <w:r>
+        <w:rPr>
+          <w:rFonts w:ascii="Calibri" w:hAnsi="Calibri" w:cs="Calibri"/>
+        </w:rPr>
+        <w:t>dian</w:t>
+      </w:r>
+      <w:r>
+        <w:rPr>
+          <w:rFonts w:ascii="Calibri" w:hAnsi="Calibri" w:cs="Calibri"/>
+        </w:rPr>
+        <w:t xml:space="preserve"> time for this lap?</w:t>
+      </w:r>
+    </w:p>
+    <w:p>
+      <w:pPr>
+        <w:ind w:left="360"/>
+        <w:rPr>
+          <w:rFonts w:ascii="Calibri" w:hAnsi="Calibri" w:cs="Calibri"/>
+          <w:color w:val="FF0000"/>
+        </w:rPr>
+      </w:pPr>
+    </w:p>
+    <w:p>
+      <w:pPr>
+        <w:ind w:left="360"/>
+        <w:rPr>
+          <w:rFonts w:ascii="Calibri" w:hAnsi="Calibri" w:cs="Calibri"/>
+          <w:color w:val="FF0000"/>
+        </w:rPr>
+      </w:pPr>
+      <w:r>
+        <w:rPr>
+          <w:rFonts w:ascii="Calibri" w:hAnsi="Calibri" w:cs="Calibri"/>
+          <w:color w:val="FF0000"/>
+        </w:rPr>
+        <w:t xml:space="preserve">It appears that Shaolin Sandor Liu started slower than the other performances. His lap 1 time is significantly slower than those of the others. His time is the only one </w:t>
       </w:r>
       <w:proofErr w:type="gramStart"/>
       <w:r>
         <w:rPr>
           <w:rFonts w:ascii="Calibri" w:hAnsi="Calibri" w:cs="Calibri"/>
-        </w:rPr>
-        <w:t>appear</w:t>
+          <w:color w:val="FF0000"/>
+        </w:rPr>
+        <w:t>in</w:t>
       </w:r>
       <w:proofErr w:type="gramEnd"/>
       <w:r>
         <w:rPr>
           <w:rFonts w:ascii="Calibri" w:hAnsi="Calibri" w:cs="Calibri"/>
-        </w:rPr>
-        <w:t xml:space="preserve"> to hold the most significance for placement? Where does </w:t>
-      </w:r>
-      <w:r>
-        <w:rPr>
-          <w:rFonts w:ascii="Calibri" w:hAnsi="Calibri" w:cs="Calibri"/>
-        </w:rPr>
-        <w:t>Shaolin Sandor Liu</w:t>
-      </w:r>
-      <w:r>
-        <w:rPr>
-          <w:rFonts w:ascii="Calibri" w:hAnsi="Calibri" w:cs="Calibri"/>
-        </w:rPr>
-        <w:t xml:space="preserve"> </w:t>
-      </w:r>
-      <w:proofErr w:type="gramStart"/>
-      <w:r>
-        <w:rPr>
-          <w:rFonts w:ascii="Calibri" w:hAnsi="Calibri" w:cs="Calibri"/>
-        </w:rPr>
-        <w:t>compared</w:t>
-      </w:r>
-      <w:proofErr w:type="gramEnd"/>
-      <w:r>
-        <w:rPr>
-          <w:rFonts w:ascii="Calibri" w:hAnsi="Calibri" w:cs="Calibri"/>
-        </w:rPr>
-        <w:t xml:space="preserve"> to the mean time for this lap?</w:t>
-      </w:r>
-    </w:p>
-    <w:p>
-      <w:pPr>
-        <w:ind w:left="360"/>
-        <w:rPr>
-          <w:rFonts w:ascii="Calibri" w:hAnsi="Calibri" w:cs="Calibri"/>
-          <w:color w:val="FF0000"/>
-        </w:rPr>
-      </w:pPr>
-    </w:p>
-    <w:p>
-      <w:pPr>
-        <w:ind w:left="360"/>
-        <w:rPr>
-          <w:rFonts w:ascii="Calibri" w:hAnsi="Calibri" w:cs="Calibri"/>
-          <w:color w:val="FF0000"/>
-        </w:rPr>
-      </w:pPr>
-      <w:r>
-        <w:rPr>
-          <w:rFonts w:ascii="Calibri" w:hAnsi="Calibri" w:cs="Calibri"/>
-          <w:color w:val="FF0000"/>
-        </w:rPr>
-        <w:t xml:space="preserve">It appears that Shaolin Sandor Liu started slower than the other performances. His lap 1 time is significantly slower than those of the others. His time is the only one </w:t>
-      </w:r>
-      <w:proofErr w:type="gramStart"/>
-      <w:r>
-        <w:rPr>
-          <w:rFonts w:ascii="Calibri" w:hAnsi="Calibri" w:cs="Calibri"/>
-          <w:color w:val="FF0000"/>
-        </w:rPr>
-        <w:t>in</w:t>
-      </w:r>
-      <w:proofErr w:type="gramEnd"/>
-      <w:r>
-        <w:rPr>
-          <w:rFonts w:ascii="Calibri" w:hAnsi="Calibri" w:cs="Calibri"/>
           <w:color w:val="FF0000"/>
         </w:rPr>
         <w:t xml:space="preserve"> the table that falls above the mean for that lap time. Lap 1 is imperative for skaters to get positioning and the inside of the turns in the 500m races as they are short enough that fatigue is not as much of an issue like in some longer distances.</w:t>
+      </w:r>
+      <w:r>
+        <w:rPr>
+          <w:rFonts w:ascii="Calibri" w:hAnsi="Calibri" w:cs="Calibri"/>
+          <w:color w:val="FF0000"/>
+        </w:rPr>
+        <w:t xml:space="preserve"> The median time for lap 1 is 7.09 seconds, 0.12 seconds faster than Shaolin Sandor Liu’s 7.21 opening lap.</w:t>
       </w:r>
     </w:p>
     <w:sectPr>
@@ -4019,7 +5273,7 @@
       <w:lvlText w:val="%1."/>
       <w:lvlJc w:val="left"/>
       <w:pPr>
-        <w:ind w:left="720" w:hanging="360"/>
+        <w:ind w:left="630" w:hanging="360"/>
       </w:pPr>
       <w:rPr>
         <w:rFonts w:hint="default"/>

</xml_diff>